<commit_message>
Tema 8 con Software Libre y Software Privativo
</commit_message>
<xml_diff>
--- a/Documentos/Tema 8 - Ley de Propiedad Intelectual .docx
+++ b/Documentos/Tema 8 - Ley de Propiedad Intelectual .docx
@@ -863,99 +863,88 @@
           <w:bCs w:val="0"/>
           <w:caps w:val="0"/>
           <w:noProof/>
-          <w:color w:val="2E74B5" w:themeColor="accent1" w:themeShade="BF"/>
           <w:u w:val="none"/>
           <w:lang w:eastAsia="es-ES"/>
         </w:rPr>
       </w:pPr>
       <w:r>
         <w:rPr>
-          <w:color w:val="2E74B5" w:themeColor="accent1" w:themeShade="BF"/>
+          <w:b w:val="0"/>
+          <w:bCs w:val="0"/>
+          <w:caps w:val="0"/>
         </w:rPr>
         <w:lastRenderedPageBreak/>
         <w:fldChar w:fldCharType="begin"/>
       </w:r>
       <w:r>
         <w:rPr>
-          <w:color w:val="2E74B5" w:themeColor="accent1" w:themeShade="BF"/>
-        </w:rPr>
-        <w:instrText xml:space="preserve"> TOC \o "1-3" \h \z \u </w:instrText>
-      </w:r>
-      <w:r>
-        <w:rPr>
-          <w:color w:val="2E74B5" w:themeColor="accent1" w:themeShade="BF"/>
+          <w:b w:val="0"/>
+          <w:bCs w:val="0"/>
+          <w:caps w:val="0"/>
+        </w:rPr>
+        <w:instrText xml:space="preserve"> TOC \o "1-2" \h \z \u </w:instrText>
+      </w:r>
+      <w:r>
+        <w:rPr>
+          <w:b w:val="0"/>
+          <w:bCs w:val="0"/>
+          <w:caps w:val="0"/>
         </w:rPr>
         <w:fldChar w:fldCharType="separate"/>
       </w:r>
-      <w:hyperlink w:anchor="_Toc468356810" w:history="1">
+      <w:hyperlink w:anchor="_Toc469040896" w:history="1">
         <w:r>
           <w:rPr>
             <w:rStyle w:val="Hipervnculo"/>
-            <w:b w:val="0"/>
-            <w:noProof/>
-            <w:color w:val="2E74B5" w:themeColor="accent1" w:themeShade="BF"/>
+            <w:noProof/>
           </w:rPr>
           <w:t>Registro de programas</w:t>
         </w:r>
         <w:r>
           <w:rPr>
-            <w:b w:val="0"/>
-            <w:noProof/>
-            <w:webHidden/>
-            <w:color w:val="2E74B5" w:themeColor="accent1" w:themeShade="BF"/>
+            <w:noProof/>
+            <w:webHidden/>
           </w:rPr>
           <w:tab/>
         </w:r>
         <w:r>
           <w:rPr>
-            <w:b w:val="0"/>
-            <w:noProof/>
-            <w:webHidden/>
-            <w:color w:val="2E74B5" w:themeColor="accent1" w:themeShade="BF"/>
+            <w:noProof/>
+            <w:webHidden/>
           </w:rPr>
           <w:fldChar w:fldCharType="begin"/>
         </w:r>
         <w:r>
           <w:rPr>
-            <w:b w:val="0"/>
-            <w:noProof/>
-            <w:webHidden/>
-            <w:color w:val="2E74B5" w:themeColor="accent1" w:themeShade="BF"/>
-          </w:rPr>
-          <w:instrText xml:space="preserve"> PAGEREF _Toc468356810 \h </w:instrText>
-        </w:r>
-        <w:r>
-          <w:rPr>
-            <w:b w:val="0"/>
-            <w:noProof/>
-            <w:webHidden/>
-            <w:color w:val="2E74B5" w:themeColor="accent1" w:themeShade="BF"/>
-          </w:rPr>
-        </w:r>
-        <w:r>
-          <w:rPr>
-            <w:b w:val="0"/>
-            <w:noProof/>
-            <w:webHidden/>
-            <w:color w:val="2E74B5" w:themeColor="accent1" w:themeShade="BF"/>
+            <w:noProof/>
+            <w:webHidden/>
+          </w:rPr>
+          <w:instrText xml:space="preserve"> PAGEREF _Toc469040896 \h </w:instrText>
+        </w:r>
+        <w:r>
+          <w:rPr>
+            <w:noProof/>
+            <w:webHidden/>
+          </w:rPr>
+        </w:r>
+        <w:r>
+          <w:rPr>
+            <w:noProof/>
+            <w:webHidden/>
           </w:rPr>
           <w:fldChar w:fldCharType="separate"/>
         </w:r>
         <w:r>
           <w:rPr>
-            <w:b w:val="0"/>
-            <w:noProof/>
-            <w:webHidden/>
-            <w:color w:val="2E74B5" w:themeColor="accent1" w:themeShade="BF"/>
-          </w:rPr>
-          <w:t>1</w:t>
-        </w:r>
-        <w:r>
-          <w:rPr>
-            <w:b w:val="0"/>
-            <w:noProof/>
-            <w:webHidden/>
-            <w:color w:val="2E74B5" w:themeColor="accent1" w:themeShade="BF"/>
+            <w:noProof/>
+            <w:webHidden/>
+          </w:rPr>
+          <w:t>2</w:t>
+        </w:r>
+        <w:r>
+          <w:rPr>
+            <w:noProof/>
+            <w:webHidden/>
           </w:rPr>
           <w:fldChar w:fldCharType="end"/>
         </w:r>
@@ -973,80 +962,63 @@
           <w:bCs w:val="0"/>
           <w:caps w:val="0"/>
           <w:noProof/>
-          <w:color w:val="2E74B5" w:themeColor="accent1" w:themeShade="BF"/>
           <w:u w:val="none"/>
           <w:lang w:eastAsia="es-ES"/>
         </w:rPr>
       </w:pPr>
-      <w:hyperlink w:anchor="_Toc468356811" w:history="1">
+      <w:hyperlink w:anchor="_Toc469040897" w:history="1">
         <w:r>
           <w:rPr>
             <w:rStyle w:val="Hipervnculo"/>
-            <w:b w:val="0"/>
-            <w:noProof/>
-            <w:color w:val="2E74B5" w:themeColor="accent1" w:themeShade="BF"/>
+            <w:noProof/>
           </w:rPr>
           <w:t>Uso de recursos</w:t>
         </w:r>
         <w:r>
           <w:rPr>
-            <w:b w:val="0"/>
-            <w:noProof/>
-            <w:webHidden/>
-            <w:color w:val="2E74B5" w:themeColor="accent1" w:themeShade="BF"/>
+            <w:noProof/>
+            <w:webHidden/>
           </w:rPr>
           <w:tab/>
         </w:r>
         <w:r>
           <w:rPr>
-            <w:b w:val="0"/>
-            <w:noProof/>
-            <w:webHidden/>
-            <w:color w:val="2E74B5" w:themeColor="accent1" w:themeShade="BF"/>
+            <w:noProof/>
+            <w:webHidden/>
           </w:rPr>
           <w:fldChar w:fldCharType="begin"/>
         </w:r>
         <w:r>
           <w:rPr>
-            <w:b w:val="0"/>
-            <w:noProof/>
-            <w:webHidden/>
-            <w:color w:val="2E74B5" w:themeColor="accent1" w:themeShade="BF"/>
-          </w:rPr>
-          <w:instrText xml:space="preserve"> PAGEREF _Toc468356811 \h </w:instrText>
-        </w:r>
-        <w:r>
-          <w:rPr>
-            <w:b w:val="0"/>
-            <w:noProof/>
-            <w:webHidden/>
-            <w:color w:val="2E74B5" w:themeColor="accent1" w:themeShade="BF"/>
-          </w:rPr>
-        </w:r>
-        <w:r>
-          <w:rPr>
-            <w:b w:val="0"/>
-            <w:noProof/>
-            <w:webHidden/>
-            <w:color w:val="2E74B5" w:themeColor="accent1" w:themeShade="BF"/>
+            <w:noProof/>
+            <w:webHidden/>
+          </w:rPr>
+          <w:instrText xml:space="preserve"> PAGEREF _Toc469040897 \h </w:instrText>
+        </w:r>
+        <w:r>
+          <w:rPr>
+            <w:noProof/>
+            <w:webHidden/>
+          </w:rPr>
+        </w:r>
+        <w:r>
+          <w:rPr>
+            <w:noProof/>
+            <w:webHidden/>
           </w:rPr>
           <w:fldChar w:fldCharType="separate"/>
         </w:r>
         <w:r>
           <w:rPr>
-            <w:b w:val="0"/>
-            <w:noProof/>
-            <w:webHidden/>
-            <w:color w:val="2E74B5" w:themeColor="accent1" w:themeShade="BF"/>
-          </w:rPr>
-          <w:t>1</w:t>
-        </w:r>
-        <w:r>
-          <w:rPr>
-            <w:b w:val="0"/>
-            <w:noProof/>
-            <w:webHidden/>
-            <w:color w:val="2E74B5" w:themeColor="accent1" w:themeShade="BF"/>
+            <w:noProof/>
+            <w:webHidden/>
+          </w:rPr>
+          <w:t>2</w:t>
+        </w:r>
+        <w:r>
+          <w:rPr>
+            <w:noProof/>
+            <w:webHidden/>
           </w:rPr>
           <w:fldChar w:fldCharType="end"/>
         </w:r>
@@ -1064,90 +1036,63 @@
           <w:bCs w:val="0"/>
           <w:caps w:val="0"/>
           <w:noProof/>
-          <w:color w:val="2E74B5" w:themeColor="accent1" w:themeShade="BF"/>
           <w:u w:val="none"/>
           <w:lang w:eastAsia="es-ES"/>
         </w:rPr>
       </w:pPr>
-      <w:hyperlink w:anchor="_Toc468356812" w:history="1">
+      <w:hyperlink w:anchor="_Toc469040898" w:history="1">
         <w:r>
           <w:rPr>
             <w:rStyle w:val="Hipervnculo"/>
-            <w:b w:val="0"/>
-            <w:noProof/>
-            <w:color w:val="2E74B5" w:themeColor="accent1" w:themeShade="BF"/>
-          </w:rPr>
-          <w:t xml:space="preserve">Software </w:t>
-        </w:r>
-        <w:r>
-          <w:rPr>
-            <w:rStyle w:val="Hipervnculo"/>
-            <w:rFonts w:asciiTheme="majorHAnsi" w:hAnsiTheme="majorHAnsi" w:cstheme="majorHAnsi"/>
-            <w:b w:val="0"/>
-            <w:noProof/>
-            <w:color w:val="2E74B5" w:themeColor="accent1" w:themeShade="BF"/>
-          </w:rPr>
-          <w:t>libre</w:t>
-        </w:r>
-        <w:r>
-          <w:rPr>
-            <w:b w:val="0"/>
-            <w:noProof/>
-            <w:webHidden/>
-            <w:color w:val="2E74B5" w:themeColor="accent1" w:themeShade="BF"/>
+            <w:noProof/>
+          </w:rPr>
+          <w:t>Software libre</w:t>
+        </w:r>
+        <w:r>
+          <w:rPr>
+            <w:noProof/>
+            <w:webHidden/>
           </w:rPr>
           <w:tab/>
         </w:r>
         <w:r>
           <w:rPr>
-            <w:b w:val="0"/>
-            <w:noProof/>
-            <w:webHidden/>
-            <w:color w:val="2E74B5" w:themeColor="accent1" w:themeShade="BF"/>
+            <w:noProof/>
+            <w:webHidden/>
           </w:rPr>
           <w:fldChar w:fldCharType="begin"/>
         </w:r>
         <w:r>
           <w:rPr>
-            <w:b w:val="0"/>
-            <w:noProof/>
-            <w:webHidden/>
-            <w:color w:val="2E74B5" w:themeColor="accent1" w:themeShade="BF"/>
-          </w:rPr>
-          <w:instrText xml:space="preserve"> PAGEREF _Toc468356812 \h </w:instrText>
-        </w:r>
-        <w:r>
-          <w:rPr>
-            <w:b w:val="0"/>
-            <w:noProof/>
-            <w:webHidden/>
-            <w:color w:val="2E74B5" w:themeColor="accent1" w:themeShade="BF"/>
-          </w:rPr>
-        </w:r>
-        <w:r>
-          <w:rPr>
-            <w:b w:val="0"/>
-            <w:noProof/>
-            <w:webHidden/>
-            <w:color w:val="2E74B5" w:themeColor="accent1" w:themeShade="BF"/>
+            <w:noProof/>
+            <w:webHidden/>
+          </w:rPr>
+          <w:instrText xml:space="preserve"> PAGEREF _Toc469040898 \h </w:instrText>
+        </w:r>
+        <w:r>
+          <w:rPr>
+            <w:noProof/>
+            <w:webHidden/>
+          </w:rPr>
+        </w:r>
+        <w:r>
+          <w:rPr>
+            <w:noProof/>
+            <w:webHidden/>
           </w:rPr>
           <w:fldChar w:fldCharType="separate"/>
         </w:r>
         <w:r>
           <w:rPr>
-            <w:b w:val="0"/>
-            <w:noProof/>
-            <w:webHidden/>
-            <w:color w:val="2E74B5" w:themeColor="accent1" w:themeShade="BF"/>
-          </w:rPr>
-          <w:t>1</w:t>
-        </w:r>
-        <w:r>
-          <w:rPr>
-            <w:b w:val="0"/>
-            <w:noProof/>
-            <w:webHidden/>
-            <w:color w:val="2E74B5" w:themeColor="accent1" w:themeShade="BF"/>
+            <w:noProof/>
+            <w:webHidden/>
+          </w:rPr>
+          <w:t>2</w:t>
+        </w:r>
+        <w:r>
+          <w:rPr>
+            <w:noProof/>
+            <w:webHidden/>
           </w:rPr>
           <w:fldChar w:fldCharType="end"/>
         </w:r>
@@ -1165,80 +1110,63 @@
           <w:bCs w:val="0"/>
           <w:smallCaps w:val="0"/>
           <w:noProof/>
-          <w:color w:val="2E74B5" w:themeColor="accent1" w:themeShade="BF"/>
           <w:lang w:eastAsia="es-ES"/>
         </w:rPr>
       </w:pPr>
-      <w:hyperlink w:anchor="_Toc468356813" w:history="1">
+      <w:hyperlink w:anchor="_Toc469040899" w:history="1">
         <w:r>
           <w:rPr>
             <w:rStyle w:val="Hipervnculo"/>
-            <w:b w:val="0"/>
-            <w:noProof/>
-            <w:color w:val="2E74B5" w:themeColor="accent1" w:themeShade="BF"/>
+            <w:noProof/>
             <w:lang w:val="es-ES_tradnl"/>
           </w:rPr>
           <w:t>Definición</w:t>
         </w:r>
         <w:r>
           <w:rPr>
-            <w:b w:val="0"/>
-            <w:noProof/>
-            <w:webHidden/>
-            <w:color w:val="2E74B5" w:themeColor="accent1" w:themeShade="BF"/>
+            <w:noProof/>
+            <w:webHidden/>
           </w:rPr>
           <w:tab/>
         </w:r>
         <w:r>
           <w:rPr>
-            <w:b w:val="0"/>
-            <w:noProof/>
-            <w:webHidden/>
-            <w:color w:val="2E74B5" w:themeColor="accent1" w:themeShade="BF"/>
+            <w:noProof/>
+            <w:webHidden/>
           </w:rPr>
           <w:fldChar w:fldCharType="begin"/>
         </w:r>
         <w:r>
           <w:rPr>
-            <w:b w:val="0"/>
-            <w:noProof/>
-            <w:webHidden/>
-            <w:color w:val="2E74B5" w:themeColor="accent1" w:themeShade="BF"/>
-          </w:rPr>
-          <w:instrText xml:space="preserve"> PAGEREF _Toc468356813 \h </w:instrText>
-        </w:r>
-        <w:r>
-          <w:rPr>
-            <w:b w:val="0"/>
-            <w:noProof/>
-            <w:webHidden/>
-            <w:color w:val="2E74B5" w:themeColor="accent1" w:themeShade="BF"/>
-          </w:rPr>
-        </w:r>
-        <w:r>
-          <w:rPr>
-            <w:b w:val="0"/>
-            <w:noProof/>
-            <w:webHidden/>
-            <w:color w:val="2E74B5" w:themeColor="accent1" w:themeShade="BF"/>
+            <w:noProof/>
+            <w:webHidden/>
+          </w:rPr>
+          <w:instrText xml:space="preserve"> PAGEREF _Toc469040899 \h </w:instrText>
+        </w:r>
+        <w:r>
+          <w:rPr>
+            <w:noProof/>
+            <w:webHidden/>
+          </w:rPr>
+        </w:r>
+        <w:r>
+          <w:rPr>
+            <w:noProof/>
+            <w:webHidden/>
           </w:rPr>
           <w:fldChar w:fldCharType="separate"/>
         </w:r>
         <w:r>
           <w:rPr>
-            <w:b w:val="0"/>
-            <w:noProof/>
-            <w:webHidden/>
-            <w:color w:val="2E74B5" w:themeColor="accent1" w:themeShade="BF"/>
-          </w:rPr>
-          <w:t>1</w:t>
-        </w:r>
-        <w:r>
-          <w:rPr>
-            <w:b w:val="0"/>
-            <w:noProof/>
-            <w:webHidden/>
-            <w:color w:val="2E74B5" w:themeColor="accent1" w:themeShade="BF"/>
+            <w:noProof/>
+            <w:webHidden/>
+          </w:rPr>
+          <w:t>2</w:t>
+        </w:r>
+        <w:r>
+          <w:rPr>
+            <w:noProof/>
+            <w:webHidden/>
           </w:rPr>
           <w:fldChar w:fldCharType="end"/>
         </w:r>
@@ -1256,79 +1184,354 @@
           <w:bCs w:val="0"/>
           <w:smallCaps w:val="0"/>
           <w:noProof/>
-          <w:color w:val="2E74B5" w:themeColor="accent1" w:themeShade="BF"/>
           <w:lang w:eastAsia="es-ES"/>
         </w:rPr>
       </w:pPr>
-      <w:hyperlink w:anchor="_Toc468356814" w:history="1">
+      <w:hyperlink w:anchor="_Toc469040900" w:history="1">
         <w:r>
           <w:rPr>
             <w:rStyle w:val="Hipervnculo"/>
-            <w:b w:val="0"/>
-            <w:noProof/>
-            <w:color w:val="2E74B5" w:themeColor="accent1" w:themeShade="BF"/>
+            <w:noProof/>
           </w:rPr>
           <w:t>Origen del Software libre</w:t>
         </w:r>
         <w:r>
           <w:rPr>
-            <w:b w:val="0"/>
-            <w:noProof/>
-            <w:webHidden/>
-            <w:color w:val="2E74B5" w:themeColor="accent1" w:themeShade="BF"/>
+            <w:noProof/>
+            <w:webHidden/>
           </w:rPr>
           <w:tab/>
         </w:r>
         <w:r>
           <w:rPr>
-            <w:b w:val="0"/>
-            <w:noProof/>
-            <w:webHidden/>
-            <w:color w:val="2E74B5" w:themeColor="accent1" w:themeShade="BF"/>
+            <w:noProof/>
+            <w:webHidden/>
           </w:rPr>
           <w:fldChar w:fldCharType="begin"/>
         </w:r>
         <w:r>
           <w:rPr>
-            <w:b w:val="0"/>
-            <w:noProof/>
-            <w:webHidden/>
-            <w:color w:val="2E74B5" w:themeColor="accent1" w:themeShade="BF"/>
-          </w:rPr>
-          <w:instrText xml:space="preserve"> PAGEREF _Toc468356814 \h </w:instrText>
-        </w:r>
-        <w:r>
-          <w:rPr>
-            <w:b w:val="0"/>
-            <w:noProof/>
-            <w:webHidden/>
-            <w:color w:val="2E74B5" w:themeColor="accent1" w:themeShade="BF"/>
-          </w:rPr>
-        </w:r>
-        <w:r>
-          <w:rPr>
-            <w:b w:val="0"/>
-            <w:noProof/>
-            <w:webHidden/>
-            <w:color w:val="2E74B5" w:themeColor="accent1" w:themeShade="BF"/>
+            <w:noProof/>
+            <w:webHidden/>
+          </w:rPr>
+          <w:instrText xml:space="preserve"> PAGEREF _Toc469040900 \h </w:instrText>
+        </w:r>
+        <w:r>
+          <w:rPr>
+            <w:noProof/>
+            <w:webHidden/>
+          </w:rPr>
+        </w:r>
+        <w:r>
+          <w:rPr>
+            <w:noProof/>
+            <w:webHidden/>
           </w:rPr>
           <w:fldChar w:fldCharType="separate"/>
         </w:r>
         <w:r>
           <w:rPr>
-            <w:b w:val="0"/>
-            <w:noProof/>
-            <w:webHidden/>
-            <w:color w:val="2E74B5" w:themeColor="accent1" w:themeShade="BF"/>
+            <w:noProof/>
+            <w:webHidden/>
           </w:rPr>
           <w:t>2</w:t>
         </w:r>
         <w:r>
           <w:rPr>
-            <w:b w:val="0"/>
-            <w:noProof/>
-            <w:webHidden/>
-            <w:color w:val="2E74B5" w:themeColor="accent1" w:themeShade="BF"/>
+            <w:noProof/>
+            <w:webHidden/>
+          </w:rPr>
+          <w:fldChar w:fldCharType="end"/>
+        </w:r>
+      </w:hyperlink>
+    </w:p>
+    <w:p>
+      <w:pPr>
+        <w:pStyle w:val="TDC2"/>
+        <w:tabs>
+          <w:tab w:val="right" w:pos="8494"/>
+        </w:tabs>
+        <w:rPr>
+          <w:rFonts w:eastAsiaTheme="minorEastAsia" w:cstheme="minorBidi"/>
+          <w:b w:val="0"/>
+          <w:bCs w:val="0"/>
+          <w:smallCaps w:val="0"/>
+          <w:noProof/>
+          <w:lang w:eastAsia="es-ES"/>
+        </w:rPr>
+      </w:pPr>
+      <w:hyperlink w:anchor="_Toc469040901" w:history="1">
+        <w:r>
+          <w:rPr>
+            <w:rStyle w:val="Hipervnculo"/>
+            <w:noProof/>
+          </w:rPr>
+          <w:t>Tipos de Software libre</w:t>
+        </w:r>
+        <w:r>
+          <w:rPr>
+            <w:noProof/>
+            <w:webHidden/>
+          </w:rPr>
+          <w:tab/>
+        </w:r>
+        <w:r>
+          <w:rPr>
+            <w:noProof/>
+            <w:webHidden/>
+          </w:rPr>
+          <w:fldChar w:fldCharType="begin"/>
+        </w:r>
+        <w:r>
+          <w:rPr>
+            <w:noProof/>
+            <w:webHidden/>
+          </w:rPr>
+          <w:instrText xml:space="preserve"> PAGEREF _Toc469040901 \h </w:instrText>
+        </w:r>
+        <w:r>
+          <w:rPr>
+            <w:noProof/>
+            <w:webHidden/>
+          </w:rPr>
+        </w:r>
+        <w:r>
+          <w:rPr>
+            <w:noProof/>
+            <w:webHidden/>
+          </w:rPr>
+          <w:fldChar w:fldCharType="separate"/>
+        </w:r>
+        <w:r>
+          <w:rPr>
+            <w:noProof/>
+            <w:webHidden/>
+          </w:rPr>
+          <w:t>3</w:t>
+        </w:r>
+        <w:r>
+          <w:rPr>
+            <w:noProof/>
+            <w:webHidden/>
+          </w:rPr>
+          <w:fldChar w:fldCharType="end"/>
+        </w:r>
+      </w:hyperlink>
+    </w:p>
+    <w:p>
+      <w:pPr>
+        <w:pStyle w:val="TDC2"/>
+        <w:tabs>
+          <w:tab w:val="right" w:pos="8494"/>
+        </w:tabs>
+        <w:rPr>
+          <w:rFonts w:eastAsiaTheme="minorEastAsia" w:cstheme="minorBidi"/>
+          <w:b w:val="0"/>
+          <w:bCs w:val="0"/>
+          <w:smallCaps w:val="0"/>
+          <w:noProof/>
+          <w:lang w:eastAsia="es-ES"/>
+        </w:rPr>
+      </w:pPr>
+      <w:hyperlink w:anchor="_Toc469040902" w:history="1">
+        <w:r>
+          <w:rPr>
+            <w:rStyle w:val="Hipervnculo"/>
+            <w:noProof/>
+          </w:rPr>
+          <w:t>Características del Software libre</w:t>
+        </w:r>
+        <w:r>
+          <w:rPr>
+            <w:noProof/>
+            <w:webHidden/>
+          </w:rPr>
+          <w:tab/>
+        </w:r>
+        <w:r>
+          <w:rPr>
+            <w:noProof/>
+            <w:webHidden/>
+          </w:rPr>
+          <w:fldChar w:fldCharType="begin"/>
+        </w:r>
+        <w:r>
+          <w:rPr>
+            <w:noProof/>
+            <w:webHidden/>
+          </w:rPr>
+          <w:instrText xml:space="preserve"> PAGEREF _Toc469040902 \h </w:instrText>
+        </w:r>
+        <w:r>
+          <w:rPr>
+            <w:noProof/>
+            <w:webHidden/>
+          </w:rPr>
+        </w:r>
+        <w:r>
+          <w:rPr>
+            <w:noProof/>
+            <w:webHidden/>
+          </w:rPr>
+          <w:fldChar w:fldCharType="separate"/>
+        </w:r>
+        <w:r>
+          <w:rPr>
+            <w:noProof/>
+            <w:webHidden/>
+          </w:rPr>
+          <w:t>3</w:t>
+        </w:r>
+        <w:r>
+          <w:rPr>
+            <w:noProof/>
+            <w:webHidden/>
+          </w:rPr>
+          <w:fldChar w:fldCharType="end"/>
+        </w:r>
+      </w:hyperlink>
+    </w:p>
+    <w:p>
+      <w:pPr>
+        <w:pStyle w:val="TDC2"/>
+        <w:tabs>
+          <w:tab w:val="right" w:pos="8494"/>
+        </w:tabs>
+        <w:rPr>
+          <w:rFonts w:eastAsiaTheme="minorEastAsia" w:cstheme="minorBidi"/>
+          <w:b w:val="0"/>
+          <w:bCs w:val="0"/>
+          <w:smallCaps w:val="0"/>
+          <w:noProof/>
+          <w:lang w:eastAsia="es-ES"/>
+        </w:rPr>
+      </w:pPr>
+      <w:hyperlink w:anchor="_Toc469040903" w:history="1">
+        <w:r>
+          <w:rPr>
+            <w:rStyle w:val="Hipervnculo"/>
+            <w:noProof/>
+          </w:rPr>
+          <w:t>Ventajas del Software Libre</w:t>
+        </w:r>
+        <w:r>
+          <w:rPr>
+            <w:noProof/>
+            <w:webHidden/>
+          </w:rPr>
+          <w:tab/>
+        </w:r>
+        <w:r>
+          <w:rPr>
+            <w:noProof/>
+            <w:webHidden/>
+          </w:rPr>
+          <w:fldChar w:fldCharType="begin"/>
+        </w:r>
+        <w:r>
+          <w:rPr>
+            <w:noProof/>
+            <w:webHidden/>
+          </w:rPr>
+          <w:instrText xml:space="preserve"> PAGEREF _Toc469040903 \h </w:instrText>
+        </w:r>
+        <w:r>
+          <w:rPr>
+            <w:noProof/>
+            <w:webHidden/>
+          </w:rPr>
+        </w:r>
+        <w:r>
+          <w:rPr>
+            <w:noProof/>
+            <w:webHidden/>
+          </w:rPr>
+          <w:fldChar w:fldCharType="separate"/>
+        </w:r>
+        <w:r>
+          <w:rPr>
+            <w:noProof/>
+            <w:webHidden/>
+          </w:rPr>
+          <w:t>4</w:t>
+        </w:r>
+        <w:r>
+          <w:rPr>
+            <w:noProof/>
+            <w:webHidden/>
+          </w:rPr>
+          <w:fldChar w:fldCharType="end"/>
+        </w:r>
+      </w:hyperlink>
+    </w:p>
+    <w:p>
+      <w:pPr>
+        <w:pStyle w:val="TDC2"/>
+        <w:tabs>
+          <w:tab w:val="right" w:pos="8494"/>
+        </w:tabs>
+        <w:rPr>
+          <w:rFonts w:eastAsiaTheme="minorEastAsia" w:cstheme="minorBidi"/>
+          <w:b w:val="0"/>
+          <w:bCs w:val="0"/>
+          <w:smallCaps w:val="0"/>
+          <w:noProof/>
+          <w:lang w:eastAsia="es-ES"/>
+        </w:rPr>
+      </w:pPr>
+      <w:hyperlink w:anchor="_Toc469040904" w:history="1">
+        <w:r>
+          <w:rPr>
+            <w:rStyle w:val="Hipervnculo"/>
+            <w:noProof/>
+          </w:rPr>
+          <w:t>Desventajas del Software Libre</w:t>
+        </w:r>
+        <w:r>
+          <w:rPr>
+            <w:noProof/>
+            <w:webHidden/>
+          </w:rPr>
+          <w:tab/>
+        </w:r>
+        <w:r>
+          <w:rPr>
+            <w:noProof/>
+            <w:webHidden/>
+          </w:rPr>
+          <w:fldChar w:fldCharType="begin"/>
+        </w:r>
+        <w:r>
+          <w:rPr>
+            <w:noProof/>
+            <w:webHidden/>
+          </w:rPr>
+          <w:instrText xml:space="preserve"> PAGEREF _Toc469040904 \h </w:instrText>
+        </w:r>
+        <w:r>
+          <w:rPr>
+            <w:noProof/>
+            <w:webHidden/>
+          </w:rPr>
+        </w:r>
+        <w:r>
+          <w:rPr>
+            <w:noProof/>
+            <w:webHidden/>
+          </w:rPr>
+          <w:fldChar w:fldCharType="separate"/>
+        </w:r>
+        <w:r>
+          <w:rPr>
+            <w:noProof/>
+            <w:webHidden/>
+          </w:rPr>
+          <w:t>4</w:t>
+        </w:r>
+        <w:r>
+          <w:rPr>
+            <w:noProof/>
+            <w:webHidden/>
           </w:rPr>
           <w:fldChar w:fldCharType="end"/>
         </w:r>
@@ -1346,80 +1549,63 @@
           <w:bCs w:val="0"/>
           <w:caps w:val="0"/>
           <w:noProof/>
-          <w:color w:val="2E74B5" w:themeColor="accent1" w:themeShade="BF"/>
           <w:u w:val="none"/>
           <w:lang w:eastAsia="es-ES"/>
         </w:rPr>
       </w:pPr>
-      <w:hyperlink w:anchor="_Toc468356815" w:history="1">
+      <w:hyperlink w:anchor="_Toc469040905" w:history="1">
         <w:r>
           <w:rPr>
             <w:rStyle w:val="Hipervnculo"/>
-            <w:b w:val="0"/>
-            <w:noProof/>
-            <w:color w:val="2E74B5" w:themeColor="accent1" w:themeShade="BF"/>
+            <w:noProof/>
           </w:rPr>
           <w:t>Software privativo</w:t>
         </w:r>
         <w:r>
           <w:rPr>
-            <w:b w:val="0"/>
-            <w:noProof/>
-            <w:webHidden/>
-            <w:color w:val="2E74B5" w:themeColor="accent1" w:themeShade="BF"/>
+            <w:noProof/>
+            <w:webHidden/>
           </w:rPr>
           <w:tab/>
         </w:r>
         <w:r>
           <w:rPr>
-            <w:b w:val="0"/>
-            <w:noProof/>
-            <w:webHidden/>
-            <w:color w:val="2E74B5" w:themeColor="accent1" w:themeShade="BF"/>
+            <w:noProof/>
+            <w:webHidden/>
           </w:rPr>
           <w:fldChar w:fldCharType="begin"/>
         </w:r>
         <w:r>
           <w:rPr>
-            <w:b w:val="0"/>
-            <w:noProof/>
-            <w:webHidden/>
-            <w:color w:val="2E74B5" w:themeColor="accent1" w:themeShade="BF"/>
-          </w:rPr>
-          <w:instrText xml:space="preserve"> PAGEREF _Toc468356815 \h </w:instrText>
-        </w:r>
-        <w:r>
-          <w:rPr>
-            <w:b w:val="0"/>
-            <w:noProof/>
-            <w:webHidden/>
-            <w:color w:val="2E74B5" w:themeColor="accent1" w:themeShade="BF"/>
-          </w:rPr>
-        </w:r>
-        <w:r>
-          <w:rPr>
-            <w:b w:val="0"/>
-            <w:noProof/>
-            <w:webHidden/>
-            <w:color w:val="2E74B5" w:themeColor="accent1" w:themeShade="BF"/>
+            <w:noProof/>
+            <w:webHidden/>
+          </w:rPr>
+          <w:instrText xml:space="preserve"> PAGEREF _Toc469040905 \h </w:instrText>
+        </w:r>
+        <w:r>
+          <w:rPr>
+            <w:noProof/>
+            <w:webHidden/>
+          </w:rPr>
+        </w:r>
+        <w:r>
+          <w:rPr>
+            <w:noProof/>
+            <w:webHidden/>
           </w:rPr>
           <w:fldChar w:fldCharType="separate"/>
         </w:r>
         <w:r>
           <w:rPr>
-            <w:b w:val="0"/>
-            <w:noProof/>
-            <w:webHidden/>
-            <w:color w:val="2E74B5" w:themeColor="accent1" w:themeShade="BF"/>
-          </w:rPr>
-          <w:t>2</w:t>
-        </w:r>
-        <w:r>
-          <w:rPr>
-            <w:b w:val="0"/>
-            <w:noProof/>
-            <w:webHidden/>
-            <w:color w:val="2E74B5" w:themeColor="accent1" w:themeShade="BF"/>
+            <w:noProof/>
+            <w:webHidden/>
+          </w:rPr>
+          <w:t>4</w:t>
+        </w:r>
+        <w:r>
+          <w:rPr>
+            <w:noProof/>
+            <w:webHidden/>
           </w:rPr>
           <w:fldChar w:fldCharType="end"/>
         </w:r>
@@ -1437,80 +1623,63 @@
           <w:bCs w:val="0"/>
           <w:smallCaps w:val="0"/>
           <w:noProof/>
-          <w:color w:val="2E74B5" w:themeColor="accent1" w:themeShade="BF"/>
           <w:lang w:eastAsia="es-ES"/>
         </w:rPr>
       </w:pPr>
-      <w:hyperlink w:anchor="_Toc468356816" w:history="1">
+      <w:hyperlink w:anchor="_Toc469040906" w:history="1">
         <w:r>
           <w:rPr>
             <w:rStyle w:val="Hipervnculo"/>
-            <w:b w:val="0"/>
-            <w:noProof/>
-            <w:color w:val="2E74B5" w:themeColor="accent1" w:themeShade="BF"/>
+            <w:noProof/>
             <w:lang w:val="es-ES_tradnl"/>
           </w:rPr>
           <w:t>Definición</w:t>
         </w:r>
         <w:r>
           <w:rPr>
-            <w:b w:val="0"/>
-            <w:noProof/>
-            <w:webHidden/>
-            <w:color w:val="2E74B5" w:themeColor="accent1" w:themeShade="BF"/>
+            <w:noProof/>
+            <w:webHidden/>
           </w:rPr>
           <w:tab/>
         </w:r>
         <w:r>
           <w:rPr>
-            <w:b w:val="0"/>
-            <w:noProof/>
-            <w:webHidden/>
-            <w:color w:val="2E74B5" w:themeColor="accent1" w:themeShade="BF"/>
+            <w:noProof/>
+            <w:webHidden/>
           </w:rPr>
           <w:fldChar w:fldCharType="begin"/>
         </w:r>
         <w:r>
           <w:rPr>
-            <w:b w:val="0"/>
-            <w:noProof/>
-            <w:webHidden/>
-            <w:color w:val="2E74B5" w:themeColor="accent1" w:themeShade="BF"/>
-          </w:rPr>
-          <w:instrText xml:space="preserve"> PAGEREF _Toc468356816 \h </w:instrText>
-        </w:r>
-        <w:r>
-          <w:rPr>
-            <w:b w:val="0"/>
-            <w:noProof/>
-            <w:webHidden/>
-            <w:color w:val="2E74B5" w:themeColor="accent1" w:themeShade="BF"/>
-          </w:rPr>
-        </w:r>
-        <w:r>
-          <w:rPr>
-            <w:b w:val="0"/>
-            <w:noProof/>
-            <w:webHidden/>
-            <w:color w:val="2E74B5" w:themeColor="accent1" w:themeShade="BF"/>
+            <w:noProof/>
+            <w:webHidden/>
+          </w:rPr>
+          <w:instrText xml:space="preserve"> PAGEREF _Toc469040906 \h </w:instrText>
+        </w:r>
+        <w:r>
+          <w:rPr>
+            <w:noProof/>
+            <w:webHidden/>
+          </w:rPr>
+        </w:r>
+        <w:r>
+          <w:rPr>
+            <w:noProof/>
+            <w:webHidden/>
           </w:rPr>
           <w:fldChar w:fldCharType="separate"/>
         </w:r>
         <w:r>
           <w:rPr>
-            <w:b w:val="0"/>
-            <w:noProof/>
-            <w:webHidden/>
-            <w:color w:val="2E74B5" w:themeColor="accent1" w:themeShade="BF"/>
-          </w:rPr>
-          <w:t>2</w:t>
-        </w:r>
-        <w:r>
-          <w:rPr>
-            <w:b w:val="0"/>
-            <w:noProof/>
-            <w:webHidden/>
-            <w:color w:val="2E74B5" w:themeColor="accent1" w:themeShade="BF"/>
+            <w:noProof/>
+            <w:webHidden/>
+          </w:rPr>
+          <w:t>4</w:t>
+        </w:r>
+        <w:r>
+          <w:rPr>
+            <w:noProof/>
+            <w:webHidden/>
           </w:rPr>
           <w:fldChar w:fldCharType="end"/>
         </w:r>
@@ -1528,80 +1697,63 @@
           <w:bCs w:val="0"/>
           <w:smallCaps w:val="0"/>
           <w:noProof/>
-          <w:color w:val="2E74B5" w:themeColor="accent1" w:themeShade="BF"/>
           <w:lang w:eastAsia="es-ES"/>
         </w:rPr>
       </w:pPr>
-      <w:hyperlink w:anchor="_Toc468356817" w:history="1">
+      <w:hyperlink w:anchor="_Toc469040907" w:history="1">
         <w:r>
           <w:rPr>
             <w:rStyle w:val="Hipervnculo"/>
-            <w:b w:val="0"/>
-            <w:noProof/>
-            <w:color w:val="2E74B5" w:themeColor="accent1" w:themeShade="BF"/>
+            <w:noProof/>
             <w:lang w:val="es-ES_tradnl"/>
           </w:rPr>
           <w:t>Origen del Software Privativo</w:t>
         </w:r>
         <w:r>
           <w:rPr>
-            <w:b w:val="0"/>
-            <w:noProof/>
-            <w:webHidden/>
-            <w:color w:val="2E74B5" w:themeColor="accent1" w:themeShade="BF"/>
+            <w:noProof/>
+            <w:webHidden/>
           </w:rPr>
           <w:tab/>
         </w:r>
         <w:r>
           <w:rPr>
-            <w:b w:val="0"/>
-            <w:noProof/>
-            <w:webHidden/>
-            <w:color w:val="2E74B5" w:themeColor="accent1" w:themeShade="BF"/>
+            <w:noProof/>
+            <w:webHidden/>
           </w:rPr>
           <w:fldChar w:fldCharType="begin"/>
         </w:r>
         <w:r>
           <w:rPr>
-            <w:b w:val="0"/>
-            <w:noProof/>
-            <w:webHidden/>
-            <w:color w:val="2E74B5" w:themeColor="accent1" w:themeShade="BF"/>
-          </w:rPr>
-          <w:instrText xml:space="preserve"> PAGEREF _Toc468356817 \h </w:instrText>
-        </w:r>
-        <w:r>
-          <w:rPr>
-            <w:b w:val="0"/>
-            <w:noProof/>
-            <w:webHidden/>
-            <w:color w:val="2E74B5" w:themeColor="accent1" w:themeShade="BF"/>
-          </w:rPr>
-        </w:r>
-        <w:r>
-          <w:rPr>
-            <w:b w:val="0"/>
-            <w:noProof/>
-            <w:webHidden/>
-            <w:color w:val="2E74B5" w:themeColor="accent1" w:themeShade="BF"/>
+            <w:noProof/>
+            <w:webHidden/>
+          </w:rPr>
+          <w:instrText xml:space="preserve"> PAGEREF _Toc469040907 \h </w:instrText>
+        </w:r>
+        <w:r>
+          <w:rPr>
+            <w:noProof/>
+            <w:webHidden/>
+          </w:rPr>
+        </w:r>
+        <w:r>
+          <w:rPr>
+            <w:noProof/>
+            <w:webHidden/>
           </w:rPr>
           <w:fldChar w:fldCharType="separate"/>
         </w:r>
         <w:r>
           <w:rPr>
-            <w:b w:val="0"/>
-            <w:noProof/>
-            <w:webHidden/>
-            <w:color w:val="2E74B5" w:themeColor="accent1" w:themeShade="BF"/>
-          </w:rPr>
-          <w:t>2</w:t>
-        </w:r>
-        <w:r>
-          <w:rPr>
-            <w:b w:val="0"/>
-            <w:noProof/>
-            <w:webHidden/>
-            <w:color w:val="2E74B5" w:themeColor="accent1" w:themeShade="BF"/>
+            <w:noProof/>
+            <w:webHidden/>
+          </w:rPr>
+          <w:t>5</w:t>
+        </w:r>
+        <w:r>
+          <w:rPr>
+            <w:noProof/>
+            <w:webHidden/>
           </w:rPr>
           <w:fldChar w:fldCharType="end"/>
         </w:r>
@@ -1619,80 +1771,63 @@
           <w:bCs w:val="0"/>
           <w:smallCaps w:val="0"/>
           <w:noProof/>
-          <w:color w:val="2E74B5" w:themeColor="accent1" w:themeShade="BF"/>
           <w:lang w:eastAsia="es-ES"/>
         </w:rPr>
       </w:pPr>
-      <w:hyperlink w:anchor="_Toc468356818" w:history="1">
+      <w:hyperlink w:anchor="_Toc469040908" w:history="1">
         <w:r>
           <w:rPr>
             <w:rStyle w:val="Hipervnculo"/>
-            <w:b w:val="0"/>
-            <w:noProof/>
-            <w:color w:val="2E74B5" w:themeColor="accent1" w:themeShade="BF"/>
+            <w:noProof/>
             <w:lang w:val="es-ES_tradnl"/>
           </w:rPr>
           <w:t>Tipos de Software Privativo</w:t>
         </w:r>
         <w:r>
           <w:rPr>
-            <w:b w:val="0"/>
-            <w:noProof/>
-            <w:webHidden/>
-            <w:color w:val="2E74B5" w:themeColor="accent1" w:themeShade="BF"/>
+            <w:noProof/>
+            <w:webHidden/>
           </w:rPr>
           <w:tab/>
         </w:r>
         <w:r>
           <w:rPr>
-            <w:b w:val="0"/>
-            <w:noProof/>
-            <w:webHidden/>
-            <w:color w:val="2E74B5" w:themeColor="accent1" w:themeShade="BF"/>
+            <w:noProof/>
+            <w:webHidden/>
           </w:rPr>
           <w:fldChar w:fldCharType="begin"/>
         </w:r>
         <w:r>
           <w:rPr>
-            <w:b w:val="0"/>
-            <w:noProof/>
-            <w:webHidden/>
-            <w:color w:val="2E74B5" w:themeColor="accent1" w:themeShade="BF"/>
-          </w:rPr>
-          <w:instrText xml:space="preserve"> PAGEREF _Toc468356818 \h </w:instrText>
-        </w:r>
-        <w:r>
-          <w:rPr>
-            <w:b w:val="0"/>
-            <w:noProof/>
-            <w:webHidden/>
-            <w:color w:val="2E74B5" w:themeColor="accent1" w:themeShade="BF"/>
-          </w:rPr>
-        </w:r>
-        <w:r>
-          <w:rPr>
-            <w:b w:val="0"/>
-            <w:noProof/>
-            <w:webHidden/>
-            <w:color w:val="2E74B5" w:themeColor="accent1" w:themeShade="BF"/>
+            <w:noProof/>
+            <w:webHidden/>
+          </w:rPr>
+          <w:instrText xml:space="preserve"> PAGEREF _Toc469040908 \h </w:instrText>
+        </w:r>
+        <w:r>
+          <w:rPr>
+            <w:noProof/>
+            <w:webHidden/>
+          </w:rPr>
+        </w:r>
+        <w:r>
+          <w:rPr>
+            <w:noProof/>
+            <w:webHidden/>
           </w:rPr>
           <w:fldChar w:fldCharType="separate"/>
         </w:r>
         <w:r>
           <w:rPr>
-            <w:b w:val="0"/>
-            <w:noProof/>
-            <w:webHidden/>
-            <w:color w:val="2E74B5" w:themeColor="accent1" w:themeShade="BF"/>
-          </w:rPr>
-          <w:t>2</w:t>
-        </w:r>
-        <w:r>
-          <w:rPr>
-            <w:b w:val="0"/>
-            <w:noProof/>
-            <w:webHidden/>
-            <w:color w:val="2E74B5" w:themeColor="accent1" w:themeShade="BF"/>
+            <w:noProof/>
+            <w:webHidden/>
+          </w:rPr>
+          <w:t>5</w:t>
+        </w:r>
+        <w:r>
+          <w:rPr>
+            <w:noProof/>
+            <w:webHidden/>
           </w:rPr>
           <w:fldChar w:fldCharType="end"/>
         </w:r>
@@ -1710,80 +1845,63 @@
           <w:bCs w:val="0"/>
           <w:smallCaps w:val="0"/>
           <w:noProof/>
-          <w:color w:val="2E74B5" w:themeColor="accent1" w:themeShade="BF"/>
           <w:lang w:eastAsia="es-ES"/>
         </w:rPr>
       </w:pPr>
-      <w:hyperlink w:anchor="_Toc468356819" w:history="1">
+      <w:hyperlink w:anchor="_Toc469040909" w:history="1">
         <w:r>
           <w:rPr>
             <w:rStyle w:val="Hipervnculo"/>
-            <w:b w:val="0"/>
-            <w:noProof/>
-            <w:color w:val="2E74B5" w:themeColor="accent1" w:themeShade="BF"/>
+            <w:noProof/>
             <w:lang w:val="es-ES_tradnl"/>
           </w:rPr>
           <w:t>Características del software privativo</w:t>
         </w:r>
         <w:r>
           <w:rPr>
-            <w:b w:val="0"/>
-            <w:noProof/>
-            <w:webHidden/>
-            <w:color w:val="2E74B5" w:themeColor="accent1" w:themeShade="BF"/>
+            <w:noProof/>
+            <w:webHidden/>
           </w:rPr>
           <w:tab/>
         </w:r>
         <w:r>
           <w:rPr>
-            <w:b w:val="0"/>
-            <w:noProof/>
-            <w:webHidden/>
-            <w:color w:val="2E74B5" w:themeColor="accent1" w:themeShade="BF"/>
+            <w:noProof/>
+            <w:webHidden/>
           </w:rPr>
           <w:fldChar w:fldCharType="begin"/>
         </w:r>
         <w:r>
           <w:rPr>
-            <w:b w:val="0"/>
-            <w:noProof/>
-            <w:webHidden/>
-            <w:color w:val="2E74B5" w:themeColor="accent1" w:themeShade="BF"/>
-          </w:rPr>
-          <w:instrText xml:space="preserve"> PAGEREF _Toc468356819 \h </w:instrText>
-        </w:r>
-        <w:r>
-          <w:rPr>
-            <w:b w:val="0"/>
-            <w:noProof/>
-            <w:webHidden/>
-            <w:color w:val="2E74B5" w:themeColor="accent1" w:themeShade="BF"/>
-          </w:rPr>
-        </w:r>
-        <w:r>
-          <w:rPr>
-            <w:b w:val="0"/>
-            <w:noProof/>
-            <w:webHidden/>
-            <w:color w:val="2E74B5" w:themeColor="accent1" w:themeShade="BF"/>
+            <w:noProof/>
+            <w:webHidden/>
+          </w:rPr>
+          <w:instrText xml:space="preserve"> PAGEREF _Toc469040909 \h </w:instrText>
+        </w:r>
+        <w:r>
+          <w:rPr>
+            <w:noProof/>
+            <w:webHidden/>
+          </w:rPr>
+        </w:r>
+        <w:r>
+          <w:rPr>
+            <w:noProof/>
+            <w:webHidden/>
           </w:rPr>
           <w:fldChar w:fldCharType="separate"/>
         </w:r>
         <w:r>
           <w:rPr>
-            <w:b w:val="0"/>
-            <w:noProof/>
-            <w:webHidden/>
-            <w:color w:val="2E74B5" w:themeColor="accent1" w:themeShade="BF"/>
-          </w:rPr>
-          <w:t>3</w:t>
-        </w:r>
-        <w:r>
-          <w:rPr>
-            <w:b w:val="0"/>
-            <w:noProof/>
-            <w:webHidden/>
-            <w:color w:val="2E74B5" w:themeColor="accent1" w:themeShade="BF"/>
+            <w:noProof/>
+            <w:webHidden/>
+          </w:rPr>
+          <w:t>5</w:t>
+        </w:r>
+        <w:r>
+          <w:rPr>
+            <w:noProof/>
+            <w:webHidden/>
           </w:rPr>
           <w:fldChar w:fldCharType="end"/>
         </w:r>
@@ -1801,80 +1919,63 @@
           <w:bCs w:val="0"/>
           <w:smallCaps w:val="0"/>
           <w:noProof/>
-          <w:color w:val="2E74B5" w:themeColor="accent1" w:themeShade="BF"/>
           <w:lang w:eastAsia="es-ES"/>
         </w:rPr>
       </w:pPr>
-      <w:hyperlink w:anchor="_Toc468356820" w:history="1">
+      <w:hyperlink w:anchor="_Toc469040910" w:history="1">
         <w:r>
           <w:rPr>
             <w:rStyle w:val="Hipervnculo"/>
-            <w:b w:val="0"/>
-            <w:noProof/>
-            <w:color w:val="2E74B5" w:themeColor="accent1" w:themeShade="BF"/>
+            <w:noProof/>
             <w:lang w:val="es-ES_tradnl"/>
           </w:rPr>
           <w:t>Ventajas que suele aportar el software privativo</w:t>
         </w:r>
         <w:r>
           <w:rPr>
-            <w:b w:val="0"/>
-            <w:noProof/>
-            <w:webHidden/>
-            <w:color w:val="2E74B5" w:themeColor="accent1" w:themeShade="BF"/>
+            <w:noProof/>
+            <w:webHidden/>
           </w:rPr>
           <w:tab/>
         </w:r>
         <w:r>
           <w:rPr>
-            <w:b w:val="0"/>
-            <w:noProof/>
-            <w:webHidden/>
-            <w:color w:val="2E74B5" w:themeColor="accent1" w:themeShade="BF"/>
+            <w:noProof/>
+            <w:webHidden/>
           </w:rPr>
           <w:fldChar w:fldCharType="begin"/>
         </w:r>
         <w:r>
           <w:rPr>
-            <w:b w:val="0"/>
-            <w:noProof/>
-            <w:webHidden/>
-            <w:color w:val="2E74B5" w:themeColor="accent1" w:themeShade="BF"/>
-          </w:rPr>
-          <w:instrText xml:space="preserve"> PAGEREF _Toc468356820 \h </w:instrText>
-        </w:r>
-        <w:r>
-          <w:rPr>
-            <w:b w:val="0"/>
-            <w:noProof/>
-            <w:webHidden/>
-            <w:color w:val="2E74B5" w:themeColor="accent1" w:themeShade="BF"/>
-          </w:rPr>
-        </w:r>
-        <w:r>
-          <w:rPr>
-            <w:b w:val="0"/>
-            <w:noProof/>
-            <w:webHidden/>
-            <w:color w:val="2E74B5" w:themeColor="accent1" w:themeShade="BF"/>
+            <w:noProof/>
+            <w:webHidden/>
+          </w:rPr>
+          <w:instrText xml:space="preserve"> PAGEREF _Toc469040910 \h </w:instrText>
+        </w:r>
+        <w:r>
+          <w:rPr>
+            <w:noProof/>
+            <w:webHidden/>
+          </w:rPr>
+        </w:r>
+        <w:r>
+          <w:rPr>
+            <w:noProof/>
+            <w:webHidden/>
           </w:rPr>
           <w:fldChar w:fldCharType="separate"/>
         </w:r>
         <w:r>
           <w:rPr>
-            <w:b w:val="0"/>
-            <w:noProof/>
-            <w:webHidden/>
-            <w:color w:val="2E74B5" w:themeColor="accent1" w:themeShade="BF"/>
-          </w:rPr>
-          <w:t>3</w:t>
-        </w:r>
-        <w:r>
-          <w:rPr>
-            <w:b w:val="0"/>
-            <w:noProof/>
-            <w:webHidden/>
-            <w:color w:val="2E74B5" w:themeColor="accent1" w:themeShade="BF"/>
+            <w:noProof/>
+            <w:webHidden/>
+          </w:rPr>
+          <w:t>6</w:t>
+        </w:r>
+        <w:r>
+          <w:rPr>
+            <w:noProof/>
+            <w:webHidden/>
           </w:rPr>
           <w:fldChar w:fldCharType="end"/>
         </w:r>
@@ -1892,80 +1993,63 @@
           <w:bCs w:val="0"/>
           <w:smallCaps w:val="0"/>
           <w:noProof/>
-          <w:color w:val="2E74B5" w:themeColor="accent1" w:themeShade="BF"/>
           <w:lang w:eastAsia="es-ES"/>
         </w:rPr>
       </w:pPr>
-      <w:hyperlink w:anchor="_Toc468356821" w:history="1">
+      <w:hyperlink w:anchor="_Toc469040911" w:history="1">
         <w:r>
           <w:rPr>
             <w:rStyle w:val="Hipervnculo"/>
-            <w:b w:val="0"/>
-            <w:noProof/>
-            <w:color w:val="2E74B5" w:themeColor="accent1" w:themeShade="BF"/>
+            <w:noProof/>
             <w:lang w:val="es-ES_tradnl"/>
           </w:rPr>
           <w:t>Desventajas del Software Propietario</w:t>
         </w:r>
         <w:r>
           <w:rPr>
-            <w:b w:val="0"/>
-            <w:noProof/>
-            <w:webHidden/>
-            <w:color w:val="2E74B5" w:themeColor="accent1" w:themeShade="BF"/>
+            <w:noProof/>
+            <w:webHidden/>
           </w:rPr>
           <w:tab/>
         </w:r>
         <w:r>
           <w:rPr>
-            <w:b w:val="0"/>
-            <w:noProof/>
-            <w:webHidden/>
-            <w:color w:val="2E74B5" w:themeColor="accent1" w:themeShade="BF"/>
+            <w:noProof/>
+            <w:webHidden/>
           </w:rPr>
           <w:fldChar w:fldCharType="begin"/>
         </w:r>
         <w:r>
           <w:rPr>
-            <w:b w:val="0"/>
-            <w:noProof/>
-            <w:webHidden/>
-            <w:color w:val="2E74B5" w:themeColor="accent1" w:themeShade="BF"/>
-          </w:rPr>
-          <w:instrText xml:space="preserve"> PAGEREF _Toc468356821 \h </w:instrText>
-        </w:r>
-        <w:r>
-          <w:rPr>
-            <w:b w:val="0"/>
-            <w:noProof/>
-            <w:webHidden/>
-            <w:color w:val="2E74B5" w:themeColor="accent1" w:themeShade="BF"/>
-          </w:rPr>
-        </w:r>
-        <w:r>
-          <w:rPr>
-            <w:b w:val="0"/>
-            <w:noProof/>
-            <w:webHidden/>
-            <w:color w:val="2E74B5" w:themeColor="accent1" w:themeShade="BF"/>
+            <w:noProof/>
+            <w:webHidden/>
+          </w:rPr>
+          <w:instrText xml:space="preserve"> PAGEREF _Toc469040911 \h </w:instrText>
+        </w:r>
+        <w:r>
+          <w:rPr>
+            <w:noProof/>
+            <w:webHidden/>
+          </w:rPr>
+        </w:r>
+        <w:r>
+          <w:rPr>
+            <w:noProof/>
+            <w:webHidden/>
           </w:rPr>
           <w:fldChar w:fldCharType="separate"/>
         </w:r>
         <w:r>
           <w:rPr>
-            <w:b w:val="0"/>
-            <w:noProof/>
-            <w:webHidden/>
-            <w:color w:val="2E74B5" w:themeColor="accent1" w:themeShade="BF"/>
-          </w:rPr>
-          <w:t>3</w:t>
-        </w:r>
-        <w:r>
-          <w:rPr>
-            <w:b w:val="0"/>
-            <w:noProof/>
-            <w:webHidden/>
-            <w:color w:val="2E74B5" w:themeColor="accent1" w:themeShade="BF"/>
+            <w:noProof/>
+            <w:webHidden/>
+          </w:rPr>
+          <w:t>6</w:t>
+        </w:r>
+        <w:r>
+          <w:rPr>
+            <w:noProof/>
+            <w:webHidden/>
           </w:rPr>
           <w:fldChar w:fldCharType="end"/>
         </w:r>
@@ -1983,80 +2067,63 @@
           <w:bCs w:val="0"/>
           <w:smallCaps w:val="0"/>
           <w:noProof/>
-          <w:color w:val="2E74B5" w:themeColor="accent1" w:themeShade="BF"/>
           <w:lang w:eastAsia="es-ES"/>
         </w:rPr>
       </w:pPr>
-      <w:hyperlink w:anchor="_Toc468356822" w:history="1">
+      <w:hyperlink w:anchor="_Toc469040912" w:history="1">
         <w:r>
           <w:rPr>
             <w:rStyle w:val="Hipervnculo"/>
-            <w:b w:val="0"/>
-            <w:noProof/>
-            <w:color w:val="2E74B5" w:themeColor="accent1" w:themeShade="BF"/>
+            <w:noProof/>
             <w:lang w:val="es-ES_tradnl"/>
           </w:rPr>
           <w:t>Regulación del Software Propietario</w:t>
         </w:r>
         <w:r>
           <w:rPr>
-            <w:b w:val="0"/>
-            <w:noProof/>
-            <w:webHidden/>
-            <w:color w:val="2E74B5" w:themeColor="accent1" w:themeShade="BF"/>
+            <w:noProof/>
+            <w:webHidden/>
           </w:rPr>
           <w:tab/>
         </w:r>
         <w:r>
           <w:rPr>
-            <w:b w:val="0"/>
-            <w:noProof/>
-            <w:webHidden/>
-            <w:color w:val="2E74B5" w:themeColor="accent1" w:themeShade="BF"/>
+            <w:noProof/>
+            <w:webHidden/>
           </w:rPr>
           <w:fldChar w:fldCharType="begin"/>
         </w:r>
         <w:r>
           <w:rPr>
-            <w:b w:val="0"/>
-            <w:noProof/>
-            <w:webHidden/>
-            <w:color w:val="2E74B5" w:themeColor="accent1" w:themeShade="BF"/>
-          </w:rPr>
-          <w:instrText xml:space="preserve"> PAGEREF _Toc468356822 \h </w:instrText>
-        </w:r>
-        <w:r>
-          <w:rPr>
-            <w:b w:val="0"/>
-            <w:noProof/>
-            <w:webHidden/>
-            <w:color w:val="2E74B5" w:themeColor="accent1" w:themeShade="BF"/>
-          </w:rPr>
-        </w:r>
-        <w:r>
-          <w:rPr>
-            <w:b w:val="0"/>
-            <w:noProof/>
-            <w:webHidden/>
-            <w:color w:val="2E74B5" w:themeColor="accent1" w:themeShade="BF"/>
+            <w:noProof/>
+            <w:webHidden/>
+          </w:rPr>
+          <w:instrText xml:space="preserve"> PAGEREF _Toc469040912 \h </w:instrText>
+        </w:r>
+        <w:r>
+          <w:rPr>
+            <w:noProof/>
+            <w:webHidden/>
+          </w:rPr>
+        </w:r>
+        <w:r>
+          <w:rPr>
+            <w:noProof/>
+            <w:webHidden/>
           </w:rPr>
           <w:fldChar w:fldCharType="separate"/>
         </w:r>
         <w:r>
           <w:rPr>
-            <w:b w:val="0"/>
-            <w:noProof/>
-            <w:webHidden/>
-            <w:color w:val="2E74B5" w:themeColor="accent1" w:themeShade="BF"/>
-          </w:rPr>
-          <w:t>3</w:t>
-        </w:r>
-        <w:r>
-          <w:rPr>
-            <w:b w:val="0"/>
-            <w:noProof/>
-            <w:webHidden/>
-            <w:color w:val="2E74B5" w:themeColor="accent1" w:themeShade="BF"/>
+            <w:noProof/>
+            <w:webHidden/>
+          </w:rPr>
+          <w:t>6</w:t>
+        </w:r>
+        <w:r>
+          <w:rPr>
+            <w:noProof/>
+            <w:webHidden/>
           </w:rPr>
           <w:fldChar w:fldCharType="end"/>
         </w:r>
@@ -2074,80 +2141,63 @@
           <w:bCs w:val="0"/>
           <w:caps w:val="0"/>
           <w:noProof/>
-          <w:color w:val="2E74B5" w:themeColor="accent1" w:themeShade="BF"/>
           <w:u w:val="none"/>
           <w:lang w:eastAsia="es-ES"/>
         </w:rPr>
       </w:pPr>
-      <w:hyperlink w:anchor="_Toc468356823" w:history="1">
+      <w:hyperlink w:anchor="_Toc469040913" w:history="1">
         <w:r>
           <w:rPr>
             <w:rStyle w:val="Hipervnculo"/>
-            <w:b w:val="0"/>
-            <w:noProof/>
-            <w:color w:val="2E74B5" w:themeColor="accent1" w:themeShade="BF"/>
+            <w:noProof/>
           </w:rPr>
           <w:t>Nuevas Formas de Uso</w:t>
         </w:r>
         <w:r>
           <w:rPr>
-            <w:b w:val="0"/>
-            <w:noProof/>
-            <w:webHidden/>
-            <w:color w:val="2E74B5" w:themeColor="accent1" w:themeShade="BF"/>
+            <w:noProof/>
+            <w:webHidden/>
           </w:rPr>
           <w:tab/>
         </w:r>
         <w:r>
           <w:rPr>
-            <w:b w:val="0"/>
-            <w:noProof/>
-            <w:webHidden/>
-            <w:color w:val="2E74B5" w:themeColor="accent1" w:themeShade="BF"/>
+            <w:noProof/>
+            <w:webHidden/>
           </w:rPr>
           <w:fldChar w:fldCharType="begin"/>
         </w:r>
         <w:r>
           <w:rPr>
-            <w:b w:val="0"/>
-            <w:noProof/>
-            <w:webHidden/>
-            <w:color w:val="2E74B5" w:themeColor="accent1" w:themeShade="BF"/>
-          </w:rPr>
-          <w:instrText xml:space="preserve"> PAGEREF _Toc468356823 \h </w:instrText>
-        </w:r>
-        <w:r>
-          <w:rPr>
-            <w:b w:val="0"/>
-            <w:noProof/>
-            <w:webHidden/>
-            <w:color w:val="2E74B5" w:themeColor="accent1" w:themeShade="BF"/>
-          </w:rPr>
-        </w:r>
-        <w:r>
-          <w:rPr>
-            <w:b w:val="0"/>
-            <w:noProof/>
-            <w:webHidden/>
-            <w:color w:val="2E74B5" w:themeColor="accent1" w:themeShade="BF"/>
+            <w:noProof/>
+            <w:webHidden/>
+          </w:rPr>
+          <w:instrText xml:space="preserve"> PAGEREF _Toc469040913 \h </w:instrText>
+        </w:r>
+        <w:r>
+          <w:rPr>
+            <w:noProof/>
+            <w:webHidden/>
+          </w:rPr>
+        </w:r>
+        <w:r>
+          <w:rPr>
+            <w:noProof/>
+            <w:webHidden/>
           </w:rPr>
           <w:fldChar w:fldCharType="separate"/>
         </w:r>
         <w:r>
           <w:rPr>
-            <w:b w:val="0"/>
-            <w:noProof/>
-            <w:webHidden/>
-            <w:color w:val="2E74B5" w:themeColor="accent1" w:themeShade="BF"/>
-          </w:rPr>
-          <w:t>4</w:t>
-        </w:r>
-        <w:r>
-          <w:rPr>
-            <w:b w:val="0"/>
-            <w:noProof/>
-            <w:webHidden/>
-            <w:color w:val="2E74B5" w:themeColor="accent1" w:themeShade="BF"/>
+            <w:noProof/>
+            <w:webHidden/>
+          </w:rPr>
+          <w:t>7</w:t>
+        </w:r>
+        <w:r>
+          <w:rPr>
+            <w:noProof/>
+            <w:webHidden/>
           </w:rPr>
           <w:fldChar w:fldCharType="end"/>
         </w:r>
@@ -2165,81 +2215,64 @@
           <w:bCs w:val="0"/>
           <w:caps w:val="0"/>
           <w:noProof/>
-          <w:color w:val="2E74B5" w:themeColor="accent1" w:themeShade="BF"/>
           <w:u w:val="none"/>
           <w:lang w:eastAsia="es-ES"/>
         </w:rPr>
       </w:pPr>
-      <w:hyperlink w:anchor="_Toc468356824" w:history="1">
+      <w:hyperlink w:anchor="_Toc469040914" w:history="1">
         <w:r>
           <w:rPr>
             <w:rStyle w:val="Hipervnculo"/>
-            <w:b w:val="0"/>
-            <w:noProof/>
-            <w:color w:val="2E74B5" w:themeColor="accent1" w:themeShade="BF"/>
+            <w:noProof/>
             <w:lang w:val="es-ES_tradnl"/>
           </w:rPr>
           <w:t>Anexos</w:t>
         </w:r>
         <w:r>
           <w:rPr>
-            <w:b w:val="0"/>
-            <w:noProof/>
-            <w:webHidden/>
-            <w:color w:val="2E74B5" w:themeColor="accent1" w:themeShade="BF"/>
+            <w:noProof/>
+            <w:webHidden/>
           </w:rPr>
           <w:tab/>
         </w:r>
         <w:r>
           <w:rPr>
-            <w:b w:val="0"/>
-            <w:noProof/>
-            <w:webHidden/>
-            <w:color w:val="2E74B5" w:themeColor="accent1" w:themeShade="BF"/>
+            <w:noProof/>
+            <w:webHidden/>
           </w:rPr>
           <w:fldChar w:fldCharType="begin"/>
         </w:r>
         <w:r>
           <w:rPr>
-            <w:b w:val="0"/>
-            <w:noProof/>
-            <w:webHidden/>
-            <w:color w:val="2E74B5" w:themeColor="accent1" w:themeShade="BF"/>
-          </w:rPr>
-          <w:instrText xml:space="preserve"> PAGEREF _Toc468356824 \h </w:instrText>
-        </w:r>
-        <w:r>
-          <w:rPr>
-            <w:b w:val="0"/>
-            <w:noProof/>
-            <w:webHidden/>
-            <w:color w:val="2E74B5" w:themeColor="accent1" w:themeShade="BF"/>
-          </w:rPr>
-        </w:r>
-        <w:r>
-          <w:rPr>
-            <w:b w:val="0"/>
-            <w:noProof/>
-            <w:webHidden/>
-            <w:color w:val="2E74B5" w:themeColor="accent1" w:themeShade="BF"/>
+            <w:noProof/>
+            <w:webHidden/>
+          </w:rPr>
+          <w:instrText xml:space="preserve"> PAGEREF _Toc469040914 \h </w:instrText>
+        </w:r>
+        <w:r>
+          <w:rPr>
+            <w:noProof/>
+            <w:webHidden/>
+          </w:rPr>
+        </w:r>
+        <w:r>
+          <w:rPr>
+            <w:noProof/>
+            <w:webHidden/>
           </w:rPr>
           <w:fldChar w:fldCharType="separate"/>
         </w:r>
         <w:r>
           <w:rPr>
-            <w:b w:val="0"/>
-            <w:noProof/>
-            <w:webHidden/>
-            <w:color w:val="2E74B5" w:themeColor="accent1" w:themeShade="BF"/>
-          </w:rPr>
-          <w:t>4</w:t>
-        </w:r>
-        <w:r>
-          <w:rPr>
-            <w:b w:val="0"/>
-            <w:noProof/>
-            <w:webHidden/>
-            <w:color w:val="2E74B5" w:themeColor="accent1" w:themeShade="BF"/>
+            <w:noProof/>
+            <w:webHidden/>
+          </w:rPr>
+          <w:t>7</w:t>
+        </w:r>
+        <w:r>
+          <w:rPr>
+            <w:noProof/>
+            <w:webHidden/>
           </w:rPr>
           <w:fldChar w:fldCharType="end"/>
         </w:r>
@@ -2250,9 +2283,17 @@
         <w:pStyle w:val="Ttulo1"/>
       </w:pPr>
       <w:r>
+        <w:rPr>
+          <w:rFonts w:asciiTheme="minorHAnsi" w:eastAsiaTheme="minorHAnsi" w:hAnsiTheme="minorHAnsi" w:cstheme="minorHAnsi"/>
+          <w:b/>
+          <w:bCs/>
+          <w:caps/>
+          <w:sz w:val="22"/>
+          <w:szCs w:val="22"/>
+          <w:u w:val="single"/>
+        </w:rPr>
         <w:fldChar w:fldCharType="end"/>
       </w:r>
-      <w:bookmarkStart w:id="0" w:name="_Toc468356810"/>
     </w:p>
     <w:p>
       <w:pPr>
@@ -2274,6 +2315,7 @@
       <w:pPr>
         <w:pStyle w:val="Ttulo1"/>
       </w:pPr>
+      <w:bookmarkStart w:id="0" w:name="_Toc469040896"/>
       <w:r>
         <w:lastRenderedPageBreak/>
         <w:t>Registro de programas</w:t>
@@ -2284,7 +2326,7 @@
       <w:pPr>
         <w:pStyle w:val="Ttulo1"/>
       </w:pPr>
-      <w:bookmarkStart w:id="1" w:name="_Toc468356811"/>
+      <w:bookmarkStart w:id="1" w:name="_Toc469040897"/>
       <w:r>
         <w:t>Uso de recursos</w:t>
       </w:r>
@@ -2294,7 +2336,7 @@
       <w:pPr>
         <w:pStyle w:val="Ttulo1"/>
       </w:pPr>
-      <w:bookmarkStart w:id="2" w:name="_Toc468356812"/>
+      <w:bookmarkStart w:id="2" w:name="_Toc469040898"/>
       <w:r>
         <w:t>Software libre</w:t>
       </w:r>
@@ -2308,7 +2350,7 @@
           <w:lang w:val="es-ES_tradnl"/>
         </w:rPr>
       </w:pPr>
-      <w:bookmarkStart w:id="3" w:name="_Toc468356813"/>
+      <w:bookmarkStart w:id="3" w:name="_Toc469040899"/>
       <w:r>
         <w:rPr>
           <w:lang w:val="es-ES_tradnl"/>
@@ -2318,11 +2360,24 @@
       <w:bookmarkEnd w:id="3"/>
     </w:p>
     <w:p>
+      <w:pPr>
+        <w:rPr>
+          <w:lang w:val="es-ES_tradnl"/>
+        </w:rPr>
+      </w:pPr>
+    </w:p>
+    <w:p>
+      <w:pPr>
+        <w:ind w:firstLine="708"/>
+      </w:pPr>
       <w:r>
         <w:t>Aquel programa que se suministra con autorización para que cualquiera pueda usarlo, copiarlo y/o distribuirlo, ya sea con o sin modificaciones, gratuitamente o mediante pago. Aunque, software libre es una cuestión de libertad, no de precio.</w:t>
       </w:r>
     </w:p>
     <w:p>
+      <w:pPr>
+        <w:ind w:firstLine="708"/>
+      </w:pPr>
       <w:r>
         <w:t>Significa que los usuarios pueden y tienen la libertad de modificar el programa tanto como gusten. GNU añade que este tipo software tiene “cuatro libertades esenciales”.</w:t>
       </w:r>
@@ -2376,6 +2431,9 @@
       </w:r>
     </w:p>
     <w:p>
+      <w:pPr>
+        <w:ind w:firstLine="708"/>
+      </w:pPr>
       <w:r>
         <w:t>Pero software libre no significa que no tenga una finalidad comercial.</w:t>
       </w:r>
@@ -2387,13 +2445,17 @@
       <w:r>
         <w:tab/>
       </w:r>
-      <w:bookmarkStart w:id="4" w:name="_Toc468356814"/>
+      <w:bookmarkStart w:id="4" w:name="_Toc469040900"/>
       <w:r>
         <w:t>Origen del Software libre</w:t>
       </w:r>
       <w:bookmarkEnd w:id="4"/>
     </w:p>
-    <w:p>
+    <w:p/>
+    <w:p>
+      <w:pPr>
+        <w:ind w:firstLine="708"/>
+      </w:pPr>
       <w:r>
         <w:t>E</w:t>
       </w:r>
@@ -2405,12 +2467,18 @@
       </w:r>
     </w:p>
     <w:p>
+      <w:pPr>
+        <w:ind w:firstLine="708"/>
+      </w:pPr>
       <w:r>
         <w:t>Este sistema perdura hasta la década de los 60 con lo acontecido en los laboratorios Bell al proporcionar el código fuente de su sistema UNIX 1, podríamos establecer en este periodo el nacimiento del concepto software libre pues aquí nacieron los primeros programas de código cerrado, es decir, software privativo.</w:t>
       </w:r>
     </w:p>
     <w:p>
       <w:r>
+        <w:tab/>
+      </w:r>
+      <w:r>
         <w:t xml:space="preserve">En la década de los 70 se mantenían comunidades de software libre, el termino aún no se había acuñado como </w:t>
       </w:r>
       <w:r>
@@ -2423,18 +2491,13 @@
         <w:t>estadounidense</w:t>
       </w:r>
       <w:r>
-        <w:t xml:space="preserve"> a IBM de crear una clara diferenciación entre software y hardware y la creación de las primeras licencias EULA y </w:t>
-      </w:r>
-      <w:proofErr w:type="spellStart"/>
-      <w:r>
-        <w:t>Shrink-Wrap</w:t>
-      </w:r>
-      <w:proofErr w:type="spellEnd"/>
-      <w:r>
-        <w:t>.</w:t>
-      </w:r>
-    </w:p>
-    <w:p>
+        <w:t xml:space="preserve"> a IBM de crear una clara diferenciación entre software y hardware y la creación de las primeras.</w:t>
+      </w:r>
+    </w:p>
+    <w:p>
+      <w:r>
+        <w:tab/>
+      </w:r>
       <w:r>
         <w:t>Ya damos un salto a los años 80 cuando la mayoría del software era privativo convirtiéndose este como un estándar de la comunidad, surgió la necesidad por parte de algunos programadores de un software libre, lo que impulso la creación de proyectos</w:t>
       </w:r>
@@ -2445,26 +2508,25 @@
     <w:p>
       <w:pPr>
         <w:pStyle w:val="Ttulo2"/>
-      </w:pPr>
-      <w:r>
-        <w:lastRenderedPageBreak/>
-        <w:tab/>
-        <w:t>Tipos de Software libre</w:t>
-      </w:r>
-    </w:p>
-    <w:p>
-      <w:pPr>
-        <w:jc w:val="center"/>
       </w:pPr>
       <w:r>
         <w:rPr>
           <w:noProof/>
           <w:lang w:eastAsia="es-ES"/>
         </w:rPr>
+        <w:lastRenderedPageBreak/>
         <w:drawing>
-          <wp:inline distT="0" distB="0" distL="0" distR="0">
+          <wp:anchor distT="0" distB="0" distL="114300" distR="114300" simplePos="0" relativeHeight="251660288" behindDoc="0" locked="0" layoutInCell="1" allowOverlap="1">
+            <wp:simplePos x="0" y="0"/>
+            <wp:positionH relativeFrom="column">
+              <wp:posOffset>462915</wp:posOffset>
+            </wp:positionH>
+            <wp:positionV relativeFrom="paragraph">
+              <wp:posOffset>376555</wp:posOffset>
+            </wp:positionV>
             <wp:extent cx="3657600" cy="2796533"/>
             <wp:effectExtent l="0" t="0" r="0" b="4445"/>
+            <wp:wrapTopAndBottom/>
             <wp:docPr id="1" name="Imagen 1"/>
             <wp:cNvGraphicFramePr>
               <a:graphicFrameLocks xmlns:a="http://schemas.openxmlformats.org/drawingml/2006/main" noChangeAspect="1"/>
@@ -2500,11 +2562,33 @@
                 </pic:pic>
               </a:graphicData>
             </a:graphic>
-          </wp:inline>
+            <wp14:sizeRelH relativeFrom="page">
+              <wp14:pctWidth>0</wp14:pctWidth>
+            </wp14:sizeRelH>
+            <wp14:sizeRelV relativeFrom="page">
+              <wp14:pctHeight>0</wp14:pctHeight>
+            </wp14:sizeRelV>
+          </wp:anchor>
         </w:drawing>
       </w:r>
-    </w:p>
-    <w:p>
+      <w:r>
+        <w:tab/>
+      </w:r>
+      <w:bookmarkStart w:id="5" w:name="_Toc469040901"/>
+      <w:r>
+        <w:t>Tipos de Software libre</w:t>
+      </w:r>
+      <w:bookmarkEnd w:id="5"/>
+    </w:p>
+    <w:p>
+      <w:pPr>
+        <w:jc w:val="center"/>
+      </w:pPr>
+    </w:p>
+    <w:p>
+      <w:r>
+        <w:tab/>
+      </w:r>
       <w:r>
         <w:t>En la imagen se puede vislumbrar la diferenciación entre software libre y privativo, ya las diferentes categorías que pertenecen a cada uno. A continuación, una explicación de cada una de las pertenecientes al software libre.</w:t>
       </w:r>
@@ -2539,16 +2623,8 @@
         <w:rPr>
           <w:b/>
         </w:rPr>
-        <w:t xml:space="preserve">Software de código abierto (Open </w:t>
-      </w:r>
-      <w:proofErr w:type="spellStart"/>
-      <w:r>
-        <w:rPr>
-          <w:b/>
-        </w:rPr>
-        <w:t>Source</w:t>
-      </w:r>
-      <w:proofErr w:type="spellEnd"/>
+        <w:t>Software de código abierto (Open Source</w:t>
+      </w:r>
       <w:r>
         <w:rPr>
           <w:b/>
@@ -2580,15 +2656,7 @@
         <w:t>Público</w:t>
       </w:r>
       <w:r>
-        <w:t xml:space="preserve">: Aquel software que no tiene derechos autor y que además su código fuente esta liberado. También se podría incluir como un caso especial de software libre sin </w:t>
-      </w:r>
-      <w:proofErr w:type="spellStart"/>
-      <w:r>
-        <w:t>copyleft</w:t>
-      </w:r>
-      <w:proofErr w:type="spellEnd"/>
-      <w:r>
-        <w:t>, es decir, que modificaciones de este programa a posteriori pueden no ser libres en absoluto.</w:t>
+        <w:t>: Aquel software que no tiene derechos autor y que además su código fuente esta liberado. También se podría incluir como un caso especial de software libre sin copyleft, es decir, que modificaciones de este programa a posteriori pueden no ser libres en absoluto.</w:t>
       </w:r>
     </w:p>
     <w:p>
@@ -2603,16 +2671,8 @@
         <w:rPr>
           <w:b/>
         </w:rPr>
-        <w:t xml:space="preserve">Software con </w:t>
-      </w:r>
-      <w:proofErr w:type="spellStart"/>
-      <w:r>
-        <w:rPr>
-          <w:b/>
-        </w:rPr>
-        <w:t>Copyleft</w:t>
-      </w:r>
-      <w:proofErr w:type="spellEnd"/>
+        <w:t>Software con Copyleft</w:t>
+      </w:r>
       <w:r>
         <w:t>: Software libre cuyos términos de distribución garantizan que todas las versiones futuras del mismo tengas los mismos términos de distribución, Esto implica que generalmente no se permita añadir requisitos adicionales al software y exigen que el código fuente continúe abierto.</w:t>
       </w:r>
@@ -2629,26 +2689,10 @@
         <w:rPr>
           <w:b/>
         </w:rPr>
-        <w:t xml:space="preserve">Software sin </w:t>
-      </w:r>
-      <w:proofErr w:type="spellStart"/>
-      <w:r>
-        <w:rPr>
-          <w:b/>
-        </w:rPr>
-        <w:t>Copyleft</w:t>
-      </w:r>
-      <w:proofErr w:type="spellEnd"/>
-      <w:r>
-        <w:t xml:space="preserve">: Al contrario del software con </w:t>
-      </w:r>
-      <w:proofErr w:type="spellStart"/>
-      <w:r>
-        <w:t>copyleft</w:t>
-      </w:r>
-      <w:proofErr w:type="spellEnd"/>
-      <w:r>
-        <w:t xml:space="preserve">, esta categoría contiene permisos de redistribución y modificación, como también con el permiso de agregarle restricciones futuras. Esto puede derivar </w:t>
+        <w:t>Software sin Copyleft</w:t>
+      </w:r>
+      <w:r>
+        <w:t xml:space="preserve">: Al contrario del software con copyleft, esta categoría contiene permisos de redistribución y modificación, como también con el permiso de agregarle restricciones futuras. Esto puede derivar </w:t>
       </w:r>
       <w:r>
         <w:t>al futuras</w:t>
@@ -2659,22 +2703,9 @@
       <w:r>
         <w:t xml:space="preserve"> (Ejemplo: </w:t>
       </w:r>
-      <w:hyperlink r:id="rId7" w:history="1">
-        <w:r>
-          <w:rPr>
-            <w:rStyle w:val="Hipervnculo"/>
-          </w:rPr>
-          <w:t xml:space="preserve">sistema X </w:t>
-        </w:r>
-        <w:proofErr w:type="spellStart"/>
-        <w:r>
-          <w:rPr>
-            <w:rStyle w:val="Hipervnculo"/>
-          </w:rPr>
-          <w:t>Window</w:t>
-        </w:r>
-        <w:proofErr w:type="spellEnd"/>
-      </w:hyperlink>
+      <w:r>
+        <w:t>sistema X Window</w:t>
+      </w:r>
       <w:r>
         <w:t>).</w:t>
       </w:r>
@@ -2696,8 +2727,9 @@
       <w:r>
         <w:t xml:space="preserve">: </w:t>
       </w:r>
-      <w:bookmarkStart w:id="5" w:name="_GoBack"/>
-      <w:bookmarkEnd w:id="5"/>
+      <w:r>
+        <w:t>Las licencias que se incluyen en la categoría son X11 y ambas licencias BSD (Con Copyleft y sin Copyleft). Estas permiten cualquier tipo de modificación del código fuente sin restricción alguna.</w:t>
+      </w:r>
     </w:p>
     <w:p>
       <w:pPr>
@@ -2716,17 +2748,393 @@
       <w:r>
         <w:t xml:space="preserve">: </w:t>
       </w:r>
+      <w:r>
+        <w:t xml:space="preserve">General Public License es un conjunto de cláusulas que gestiona la distribución para publicar programas con copyleft.  </w:t>
+      </w:r>
+    </w:p>
+    <w:p>
+      <w:pPr>
+        <w:pStyle w:val="Ttulo2"/>
+        <w:ind w:left="708"/>
+      </w:pPr>
+      <w:bookmarkStart w:id="6" w:name="_Toc469040902"/>
+      <w:r>
+        <w:t>Características del Software libre</w:t>
+      </w:r>
+      <w:bookmarkEnd w:id="6"/>
+    </w:p>
+    <w:p>
+      <w:r>
+        <w:tab/>
+      </w:r>
+      <w:r>
+        <w:t>Respecto a las características vamos a ondear más respecto a las cuatro libertades esenciales que debe cumplir todo software libre:</w:t>
+      </w:r>
+    </w:p>
+    <w:p>
+      <w:pPr>
+        <w:pStyle w:val="Ttulo3"/>
+      </w:pPr>
+      <w:r>
+        <w:lastRenderedPageBreak/>
+        <w:tab/>
+        <w:t>Libertad de ejecutar el programa como se desee y con cualquier propósito</w:t>
+      </w:r>
+    </w:p>
+    <w:p/>
+    <w:p>
+      <w:r>
+        <w:tab/>
+      </w:r>
+      <w:r>
+        <w:t>Esta libertad significa que cualquier tipo de persona u organización, en cualquier sistema de computación, para cualquier trabajo y finalidad, puedes usarlo y sin que exista obligación alguna de comunicarlo al programador ni a ninguna otra entidad especifica.</w:t>
+      </w:r>
+    </w:p>
+    <w:p>
+      <w:r>
+        <w:tab/>
+      </w:r>
+      <w:r>
+        <w:t xml:space="preserve">Lo que importa es el propósito del usuario, no el del programador. Como usuario eres libre de ejecutarlo para alcanzar tus propósitos, y si lo distribuye a otra persona, también será libre. Es decir, ningún </w:t>
+      </w:r>
+      <w:r>
+        <w:t xml:space="preserve">tipo de prohibición ni impedimento. </w:t>
+      </w:r>
+    </w:p>
+    <w:p>
+      <w:pPr>
+        <w:pStyle w:val="Ttulo3"/>
+      </w:pPr>
+      <w:r>
+        <w:tab/>
+        <w:t>Libertad de estudiar el código fuente y modificarlo</w:t>
+      </w:r>
+    </w:p>
+    <w:p/>
+    <w:p>
+      <w:pPr>
+        <w:rPr>
+          <w:u w:val="single"/>
+        </w:rPr>
+      </w:pPr>
+      <w:r>
+        <w:tab/>
+      </w:r>
+      <w:r>
+        <w:t xml:space="preserve">Para que </w:t>
+      </w:r>
+      <w:r>
+        <w:t>la 2ª y 4</w:t>
+      </w:r>
+      <w:r>
+        <w:t>ª libertad tenga</w:t>
+      </w:r>
+      <w:r>
+        <w:t xml:space="preserve"> sentido, nec</w:t>
+      </w:r>
+      <w:r>
+        <w:t>esitan de esta, es decir, que haya acceso al código fuente y, por consiguiente, esta libertad es una condición necesaria para el software libre.</w:t>
+      </w:r>
+    </w:p>
+    <w:p>
+      <w:pPr>
+        <w:pStyle w:val="Ttulo3"/>
+      </w:pPr>
+      <w:r>
+        <w:tab/>
+        <w:t>La libertad de redistribuir copias si así lo desea: requisitos básicos</w:t>
+      </w:r>
+    </w:p>
+    <w:p/>
+    <w:p>
+      <w:r>
+        <w:tab/>
+        <w:t>La libertad de distribuir (Libertades 3 y 4) significa que hay la libertad para redistribuir copias con o sin modificaciones, ya sea gratuitamente o cobrando una tarifa por la distribución, a cualquiera en cualquier parte. Ser libre hacer esto, que no hay que solicitar ni pagar ningún permiso para hacerlo.</w:t>
+      </w:r>
+    </w:p>
+    <w:p>
+      <w:r>
+        <w:tab/>
+        <w:t>La libertad 4 incluye la libertad de publicar versiones modificadas como software libre. Una licencia libre puede autorizar otras formas de publicación; en otras palabras, no tiene que ser una licencia con copyleft.</w:t>
+      </w:r>
+    </w:p>
+    <w:p>
+      <w:r>
+        <w:tab/>
+        <w:t>La libertad de redistribuir copias debe</w:t>
+      </w:r>
+      <w:bookmarkStart w:id="7" w:name="_GoBack"/>
+      <w:bookmarkEnd w:id="7"/>
+      <w:r>
+        <w:t xml:space="preserve"> incluir los binarios y ejecutables del programa, así como el código fuente, tanto para las versiones modificadas como para las que no.</w:t>
+      </w:r>
+    </w:p>
+    <w:p>
+      <w:pPr>
+        <w:pStyle w:val="Ttulo2"/>
+      </w:pPr>
+      <w:r>
+        <w:tab/>
+      </w:r>
+      <w:bookmarkStart w:id="8" w:name="_Toc469040903"/>
+      <w:r>
+        <w:t>Ventajas del Software Libre</w:t>
+      </w:r>
+      <w:bookmarkEnd w:id="8"/>
+    </w:p>
+    <w:p/>
+    <w:p>
+      <w:pPr>
+        <w:pStyle w:val="Prrafodelista"/>
+        <w:numPr>
+          <w:ilvl w:val="0"/>
+          <w:numId w:val="9"/>
+        </w:numPr>
+      </w:pPr>
+      <w:r>
+        <w:t>El usuario no comete delito alguno al utilizar o tener software libre</w:t>
+      </w:r>
+    </w:p>
+    <w:p>
+      <w:pPr>
+        <w:pStyle w:val="Prrafodelista"/>
+        <w:numPr>
+          <w:ilvl w:val="0"/>
+          <w:numId w:val="9"/>
+        </w:numPr>
+      </w:pPr>
+      <w:r>
+        <w:t>Amplia gama y variedad de herramientas libres</w:t>
+      </w:r>
+    </w:p>
+    <w:p>
+      <w:pPr>
+        <w:pStyle w:val="Prrafodelista"/>
+        <w:numPr>
+          <w:ilvl w:val="0"/>
+          <w:numId w:val="9"/>
+        </w:numPr>
+      </w:pPr>
+      <w:r>
+        <w:t>Actualizaciones periódicas con frecuencia</w:t>
+      </w:r>
+    </w:p>
+    <w:p>
+      <w:pPr>
+        <w:pStyle w:val="Prrafodelista"/>
+        <w:numPr>
+          <w:ilvl w:val="0"/>
+          <w:numId w:val="9"/>
+        </w:numPr>
+      </w:pPr>
+      <w:r>
+        <w:t>Puedes estudiar el código fuente</w:t>
+      </w:r>
+    </w:p>
+    <w:p>
+      <w:pPr>
+        <w:pStyle w:val="Prrafodelista"/>
+        <w:numPr>
+          <w:ilvl w:val="0"/>
+          <w:numId w:val="9"/>
+        </w:numPr>
+      </w:pPr>
+      <w:r>
+        <w:t>Respecto a la ventaja anterior, puedes verificar que no contiene puertas traseras o malware</w:t>
+      </w:r>
+    </w:p>
+    <w:p>
+      <w:pPr>
+        <w:pStyle w:val="Prrafodelista"/>
+        <w:numPr>
+          <w:ilvl w:val="0"/>
+          <w:numId w:val="9"/>
+        </w:numPr>
+      </w:pPr>
+      <w:r>
+        <w:t>Alto nivel de estabilidad</w:t>
+      </w:r>
+    </w:p>
+    <w:p>
+      <w:pPr>
+        <w:pStyle w:val="Prrafodelista"/>
+        <w:numPr>
+          <w:ilvl w:val="0"/>
+          <w:numId w:val="9"/>
+        </w:numPr>
+      </w:pPr>
+      <w:r>
+        <w:t>Gran comunidad que apoya y da soporte a este software</w:t>
+      </w:r>
+    </w:p>
+    <w:p>
+      <w:pPr>
+        <w:pStyle w:val="Prrafodelista"/>
+        <w:numPr>
+          <w:ilvl w:val="0"/>
+          <w:numId w:val="9"/>
+        </w:numPr>
+      </w:pPr>
+      <w:r>
+        <w:t>Diversidad de soluciones informáticas</w:t>
+      </w:r>
+    </w:p>
+    <w:p>
+      <w:pPr>
+        <w:pStyle w:val="Prrafodelista"/>
+        <w:numPr>
+          <w:ilvl w:val="0"/>
+          <w:numId w:val="9"/>
+        </w:numPr>
+      </w:pPr>
+      <w:r>
+        <w:t>Costo menor o inexistente respecto al privativo</w:t>
+      </w:r>
+    </w:p>
+    <w:p>
+      <w:pPr>
+        <w:pStyle w:val="Prrafodelista"/>
+        <w:numPr>
+          <w:ilvl w:val="0"/>
+          <w:numId w:val="9"/>
+        </w:numPr>
+      </w:pPr>
+      <w:r>
+        <w:t xml:space="preserve">Independencia tecnológica </w:t>
+      </w:r>
+    </w:p>
+    <w:p>
+      <w:pPr>
+        <w:pStyle w:val="Ttulo2"/>
+        <w:ind w:left="708"/>
+      </w:pPr>
+      <w:bookmarkStart w:id="9" w:name="_Toc469040904"/>
+      <w:r>
+        <w:t>Desventajas del Software Libre</w:t>
+      </w:r>
+      <w:bookmarkEnd w:id="9"/>
+    </w:p>
+    <w:p/>
+    <w:p>
+      <w:pPr>
+        <w:pStyle w:val="Prrafodelista"/>
+        <w:numPr>
+          <w:ilvl w:val="0"/>
+          <w:numId w:val="10"/>
+        </w:numPr>
+      </w:pPr>
+      <w:r>
+        <w:t>El hardware debe ser de calidad y estándares abiertos.</w:t>
+      </w:r>
+    </w:p>
+    <w:p>
+      <w:pPr>
+        <w:pStyle w:val="Prrafodelista"/>
+        <w:numPr>
+          <w:ilvl w:val="0"/>
+          <w:numId w:val="10"/>
+        </w:numPr>
+      </w:pPr>
+      <w:r>
+        <w:lastRenderedPageBreak/>
+        <w:t>Carece de una estructura ampliada para el mercado</w:t>
+      </w:r>
+    </w:p>
+    <w:p>
+      <w:pPr>
+        <w:pStyle w:val="Prrafodelista"/>
+        <w:numPr>
+          <w:ilvl w:val="0"/>
+          <w:numId w:val="10"/>
+        </w:numPr>
+      </w:pPr>
+      <w:r>
+        <w:t>Requiere de profesionales debidamente calificados para la administración del sistema.</w:t>
+      </w:r>
+    </w:p>
+    <w:p>
+      <w:pPr>
+        <w:pStyle w:val="Prrafodelista"/>
+        <w:numPr>
+          <w:ilvl w:val="0"/>
+          <w:numId w:val="10"/>
+        </w:numPr>
+      </w:pPr>
+      <w:r>
+        <w:t>Dificultad en el intercambio de archivos.</w:t>
+      </w:r>
+    </w:p>
+    <w:p>
+      <w:pPr>
+        <w:pStyle w:val="Prrafodelista"/>
+        <w:numPr>
+          <w:ilvl w:val="0"/>
+          <w:numId w:val="10"/>
+        </w:numPr>
+      </w:pPr>
+      <w:r>
+        <w:t>Algunas aplicaciones bajo sistemas como Linux, pueden llegar a ser complicadas de instalar.</w:t>
+      </w:r>
+    </w:p>
+    <w:p>
+      <w:pPr>
+        <w:pStyle w:val="Prrafodelista"/>
+        <w:numPr>
+          <w:ilvl w:val="0"/>
+          <w:numId w:val="10"/>
+        </w:numPr>
+      </w:pPr>
+      <w:r>
+        <w:t>Inexistencia de garantía por parte del autor</w:t>
+      </w:r>
+    </w:p>
+    <w:p>
+      <w:pPr>
+        <w:pStyle w:val="Prrafodelista"/>
+        <w:numPr>
+          <w:ilvl w:val="0"/>
+          <w:numId w:val="10"/>
+        </w:numPr>
+      </w:pPr>
+      <w:r>
+        <w:t>Interfaces gráficas menos amigables.</w:t>
+      </w:r>
+    </w:p>
+    <w:p>
+      <w:pPr>
+        <w:pStyle w:val="Prrafodelista"/>
+        <w:numPr>
+          <w:ilvl w:val="0"/>
+          <w:numId w:val="10"/>
+        </w:numPr>
+      </w:pPr>
+      <w:r>
+        <w:t>Poca estabilidad y flexibilidad en el campo multimedia.</w:t>
+      </w:r>
+    </w:p>
+    <w:p>
+      <w:pPr>
+        <w:pStyle w:val="Prrafodelista"/>
+        <w:numPr>
+          <w:ilvl w:val="0"/>
+          <w:numId w:val="10"/>
+        </w:numPr>
+      </w:pPr>
+      <w:r>
+        <w:t>Menor compatibilidad hardware.</w:t>
+      </w:r>
     </w:p>
     <w:p>
       <w:pPr>
         <w:pStyle w:val="Ttulo1"/>
       </w:pPr>
-      <w:bookmarkStart w:id="6" w:name="_Toc468356815"/>
+      <w:bookmarkStart w:id="10" w:name="_Toc469040905"/>
       <w:r>
         <w:t>Software privativo</w:t>
       </w:r>
-      <w:bookmarkEnd w:id="6"/>
-    </w:p>
+      <w:bookmarkEnd w:id="10"/>
+    </w:p>
+    <w:p/>
     <w:p>
       <w:pPr>
         <w:pStyle w:val="Ttulo2"/>
@@ -2735,21 +3143,34 @@
           <w:lang w:val="es-ES_tradnl"/>
         </w:rPr>
       </w:pPr>
-      <w:bookmarkStart w:id="7" w:name="_Toc468356816"/>
+      <w:bookmarkStart w:id="11" w:name="_Toc469040906"/>
       <w:r>
         <w:rPr>
           <w:lang w:val="es-ES_tradnl"/>
         </w:rPr>
         <w:t>Definición</w:t>
       </w:r>
-      <w:bookmarkEnd w:id="7"/>
-    </w:p>
-    <w:p>
-      <w:pPr>
-        <w:rPr>
-          <w:lang w:val="es-ES_tradnl"/>
-        </w:rPr>
-      </w:pPr>
+      <w:bookmarkEnd w:id="11"/>
+    </w:p>
+    <w:p>
+      <w:pPr>
+        <w:rPr>
+          <w:lang w:val="es-ES_tradnl"/>
+        </w:rPr>
+      </w:pPr>
+    </w:p>
+    <w:p>
+      <w:pPr>
+        <w:rPr>
+          <w:lang w:val="es-ES_tradnl"/>
+        </w:rPr>
+      </w:pPr>
+      <w:r>
+        <w:rPr>
+          <w:lang w:val="es-ES_tradnl"/>
+        </w:rPr>
+        <w:tab/>
+      </w:r>
       <w:r>
         <w:rPr>
           <w:lang w:val="es-ES_tradnl"/>
@@ -2821,154 +3242,162 @@
         <w:rPr>
           <w:lang w:val="es-ES_tradnl"/>
         </w:rPr>
+        <w:tab/>
+      </w:r>
+      <w:r>
+        <w:rPr>
+          <w:lang w:val="es-ES_tradnl"/>
+        </w:rPr>
+        <w:t>El software propietario lo tenemos muy presente en nuestro día a día. Desde nuestro navegador web (Safari, Internet Explorer, Dolphin, ...), nuestro procesador de textos (Office, Kingsoft Office, …) o el reproductor de vídeos (Reproductor de Windows Media, DIVx, …) que utilizamos son posibles ejemplos de software privativo.</w:t>
+      </w:r>
+    </w:p>
+    <w:p>
+      <w:pPr>
+        <w:rPr>
+          <w:lang w:val="es-ES_tradnl"/>
+        </w:rPr>
+      </w:pPr>
+      <w:r>
+        <w:rPr>
+          <w:lang w:val="es-ES_tradnl"/>
+        </w:rPr>
+        <w:tab/>
+      </w:r>
+      <w:r>
+        <w:rPr>
+          <w:lang w:val="es-ES_tradnl"/>
+        </w:rPr>
+        <w:t>Desde que encendemos el ordenador, al menos que funciones con Linux, tu sistema operativo es una clara muestra de este tipo de software. Tanto Windows como Mac Os pertenecen a empresas comerciales que distribuyen su producto bajo una licencia de tipo privativa, donde la modificación y la redistribución están prohibidas.</w:t>
+      </w:r>
+    </w:p>
+    <w:p>
+      <w:pPr>
+        <w:pStyle w:val="Ttulo2"/>
+        <w:rPr>
+          <w:lang w:val="es-ES_tradnl"/>
+        </w:rPr>
+      </w:pPr>
+      <w:r>
+        <w:rPr>
+          <w:lang w:val="es-ES_tradnl"/>
+        </w:rPr>
+        <w:tab/>
+      </w:r>
+      <w:bookmarkStart w:id="12" w:name="_Toc469040907"/>
+      <w:r>
+        <w:rPr>
+          <w:lang w:val="es-ES_tradnl"/>
+        </w:rPr>
+        <w:t>Origen del Software Privativo</w:t>
+      </w:r>
+      <w:bookmarkEnd w:id="12"/>
+    </w:p>
+    <w:p>
+      <w:pPr>
+        <w:rPr>
+          <w:lang w:val="es-ES_tradnl"/>
+        </w:rPr>
+      </w:pPr>
+    </w:p>
+    <w:p>
+      <w:pPr>
+        <w:rPr>
+          <w:lang w:val="es-ES_tradnl"/>
+        </w:rPr>
+      </w:pPr>
+      <w:r>
+        <w:rPr>
+          <w:lang w:val="es-ES_tradnl"/>
+        </w:rPr>
+        <w:tab/>
+      </w:r>
+      <w:r>
+        <w:rPr>
+          <w:lang w:val="es-ES_tradnl"/>
+        </w:rPr>
+        <w:t xml:space="preserve">En los años 60 los laboratorios Bell proporcionaron el código fuente de su sistema operativo UNIX 1, y tiempo después comenzó a existir lo que se conocer como software de código cerrado. </w:t>
+      </w:r>
+    </w:p>
+    <w:p>
+      <w:pPr>
+        <w:rPr>
+          <w:lang w:val="es-ES_tradnl"/>
+        </w:rPr>
+      </w:pPr>
+      <w:r>
+        <w:rPr>
+          <w:lang w:val="es-ES_tradnl"/>
+        </w:rPr>
+        <w:tab/>
+      </w:r>
+      <w:r>
+        <w:rPr>
+          <w:lang w:val="es-ES_tradnl"/>
+        </w:rPr>
+        <w:t>Pasado el tiempo es en 1972 cuando el gobierno de Estados Unidos obliga a IBM a distinguir entre software y hardware, dando lugar a los primeros intentos de cerrar el código de los programas. En esta década se crean las licencias de software propietario: hay que pagar por el derecho a uso (EULA y Shrink-Wrap).</w:t>
+      </w:r>
+    </w:p>
+    <w:p>
+      <w:pPr>
+        <w:rPr>
+          <w:lang w:val="es-ES_tradnl"/>
+        </w:rPr>
+      </w:pPr>
+      <w:r>
+        <w:rPr>
+          <w:lang w:val="es-ES_tradnl"/>
+        </w:rPr>
+        <w:tab/>
+      </w:r>
+      <w:r>
+        <w:rPr>
+          <w:lang w:val="es-ES_tradnl"/>
+        </w:rPr>
+        <w:t>En 1975 Bill Gates y Paul Allen fundan Microsoft, principal impulsor del software propietario</w:t>
+      </w:r>
+    </w:p>
+    <w:p>
+      <w:pPr>
+        <w:pStyle w:val="Ttulo2"/>
+        <w:rPr>
+          <w:lang w:val="es-ES_tradnl"/>
+        </w:rPr>
+      </w:pPr>
+      <w:r>
+        <w:rPr>
+          <w:lang w:val="es-ES_tradnl"/>
+        </w:rPr>
+        <w:tab/>
+      </w:r>
+      <w:bookmarkStart w:id="13" w:name="_Toc469040908"/>
+      <w:r>
+        <w:rPr>
+          <w:lang w:val="es-ES_tradnl"/>
+        </w:rPr>
+        <w:t>Tipos de Software Privativo</w:t>
+      </w:r>
+      <w:bookmarkEnd w:id="13"/>
+    </w:p>
+    <w:p>
+      <w:pPr>
+        <w:rPr>
+          <w:lang w:val="es-ES_tradnl"/>
+        </w:rPr>
+      </w:pPr>
+    </w:p>
+    <w:p>
+      <w:pPr>
+        <w:rPr>
+          <w:lang w:val="es-ES_tradnl"/>
+        </w:rPr>
+      </w:pPr>
+      <w:r>
+        <w:rPr>
+          <w:lang w:val="es-ES_tradnl"/>
+        </w:rPr>
         <w:lastRenderedPageBreak/>
-        <w:t xml:space="preserve">El software propietario lo tenemos muy presente en nuestro día a día. Desde nuestro navegador web (Safari, Internet Explorer, </w:t>
-      </w:r>
-      <w:proofErr w:type="spellStart"/>
-      <w:r>
-        <w:rPr>
-          <w:lang w:val="es-ES_tradnl"/>
-        </w:rPr>
-        <w:t>Dolphin</w:t>
-      </w:r>
-      <w:proofErr w:type="spellEnd"/>
-      <w:r>
-        <w:rPr>
-          <w:lang w:val="es-ES_tradnl"/>
-        </w:rPr>
-        <w:t xml:space="preserve">, ...), nuestro procesador de textos (Office, Kingsoft Office, …) o el reproductor de vídeos (Reproductor de Windows Media, </w:t>
-      </w:r>
-      <w:proofErr w:type="spellStart"/>
-      <w:r>
-        <w:rPr>
-          <w:lang w:val="es-ES_tradnl"/>
-        </w:rPr>
-        <w:t>DIVx</w:t>
-      </w:r>
-      <w:proofErr w:type="spellEnd"/>
-      <w:r>
-        <w:rPr>
-          <w:lang w:val="es-ES_tradnl"/>
-        </w:rPr>
-        <w:t>, …) que utilizamos son posibles ejemplos de software privativo.</w:t>
-      </w:r>
-    </w:p>
-    <w:p>
-      <w:pPr>
-        <w:rPr>
-          <w:lang w:val="es-ES_tradnl"/>
-        </w:rPr>
-      </w:pPr>
-      <w:r>
-        <w:rPr>
-          <w:lang w:val="es-ES_tradnl"/>
-        </w:rPr>
-        <w:t>Desde que encendemos el ordenador, al menos que funciones con Linux, tu sistema operativo es una clara muestra de este tipo de software. Tanto Windows como Mac Os pertenecen a empresas comerciales que distribuyen su producto bajo una licencia de tipo privativa, donde la modificación y la redistribución están prohibidas.</w:t>
-      </w:r>
-    </w:p>
-    <w:p>
-      <w:pPr>
-        <w:pStyle w:val="Ttulo2"/>
-        <w:rPr>
-          <w:lang w:val="es-ES_tradnl"/>
-        </w:rPr>
-      </w:pPr>
-      <w:r>
-        <w:rPr>
-          <w:lang w:val="es-ES_tradnl"/>
-        </w:rPr>
         <w:tab/>
       </w:r>
-      <w:bookmarkStart w:id="8" w:name="_Toc468356817"/>
-      <w:r>
-        <w:rPr>
-          <w:lang w:val="es-ES_tradnl"/>
-        </w:rPr>
-        <w:t>Origen del Software Privativo</w:t>
-      </w:r>
-      <w:bookmarkEnd w:id="8"/>
-    </w:p>
-    <w:p>
-      <w:pPr>
-        <w:rPr>
-          <w:lang w:val="es-ES_tradnl"/>
-        </w:rPr>
-      </w:pPr>
-      <w:r>
-        <w:rPr>
-          <w:lang w:val="es-ES_tradnl"/>
-        </w:rPr>
-        <w:t xml:space="preserve">En los años 60 los laboratorios Bell proporcionaron el código fuente de su sistema operativo UNIX 1, y tiempo después comenzó a existir lo que se conocer como software de código cerrado. </w:t>
-      </w:r>
-    </w:p>
-    <w:p>
-      <w:pPr>
-        <w:rPr>
-          <w:lang w:val="es-ES_tradnl"/>
-        </w:rPr>
-      </w:pPr>
-      <w:r>
-        <w:rPr>
-          <w:lang w:val="es-ES_tradnl"/>
-        </w:rPr>
-        <w:t xml:space="preserve">Pasado el tiempo es en 1972 cuando el gobierno de Estados Unidos obliga a IBM a distinguir entre software y hardware, dando lugar a los primeros intentos de cerrar el código de los programas. En esta década se crean las licencias de software propietario: hay que pagar por el derecho a uso (EULA y </w:t>
-      </w:r>
-      <w:proofErr w:type="spellStart"/>
-      <w:r>
-        <w:rPr>
-          <w:lang w:val="es-ES_tradnl"/>
-        </w:rPr>
-        <w:t>Shrink-Wrap</w:t>
-      </w:r>
-      <w:proofErr w:type="spellEnd"/>
-      <w:r>
-        <w:rPr>
-          <w:lang w:val="es-ES_tradnl"/>
-        </w:rPr>
-        <w:t>).</w:t>
-      </w:r>
-    </w:p>
-    <w:p>
-      <w:pPr>
-        <w:rPr>
-          <w:lang w:val="es-ES_tradnl"/>
-        </w:rPr>
-      </w:pPr>
-      <w:r>
-        <w:rPr>
-          <w:lang w:val="es-ES_tradnl"/>
-        </w:rPr>
-        <w:t>En 1975 Bill Gates y Paul Allen fundan Microsoft, principal impulsor del software propietario</w:t>
-      </w:r>
-    </w:p>
-    <w:p>
-      <w:pPr>
-        <w:pStyle w:val="Ttulo2"/>
-        <w:rPr>
-          <w:lang w:val="es-ES_tradnl"/>
-        </w:rPr>
-      </w:pPr>
-      <w:r>
-        <w:rPr>
-          <w:lang w:val="es-ES_tradnl"/>
-        </w:rPr>
-        <w:tab/>
-      </w:r>
-      <w:bookmarkStart w:id="9" w:name="_Toc468356818"/>
-      <w:r>
-        <w:rPr>
-          <w:lang w:val="es-ES_tradnl"/>
-        </w:rPr>
-        <w:t>Tipos de Software Privativo</w:t>
-      </w:r>
-      <w:bookmarkEnd w:id="9"/>
-    </w:p>
-    <w:p>
-      <w:pPr>
-        <w:rPr>
-          <w:lang w:val="es-ES_tradnl"/>
-        </w:rPr>
-      </w:pPr>
       <w:r>
         <w:rPr>
           <w:lang w:val="es-ES_tradnl"/>
@@ -3023,21 +3452,7 @@
         <w:rPr>
           <w:lang w:val="es-ES_tradnl"/>
         </w:rPr>
-        <w:t xml:space="preserve"> (Demo FIFA 26, </w:t>
-      </w:r>
-      <w:proofErr w:type="spellStart"/>
-      <w:r>
-        <w:rPr>
-          <w:lang w:val="es-ES_tradnl"/>
-        </w:rPr>
-        <w:t>Babylon</w:t>
-      </w:r>
-      <w:proofErr w:type="spellEnd"/>
-      <w:r>
-        <w:rPr>
-          <w:lang w:val="es-ES_tradnl"/>
-        </w:rPr>
-        <w:t xml:space="preserve">, etc.): Este tipo de software es más claramente visible en el mundo de los videojuegos. Se trata de una versión gratuita de un programa de pago, estas son versiones del programa original con opciones que no pueden usarse o con ciertas limitaciones que su versión de pago carece. Estas versiones se pueden copiar y distribuir como se quiera. </w:t>
+        <w:t xml:space="preserve"> (Demo FIFA 26, Babylon, etc.): Este tipo de software es más claramente visible en el mundo de los videojuegos. Se trata de una versión gratuita de un programa de pago, estas son versiones del programa original con opciones que no pueden usarse o con ciertas limitaciones que su versión de pago carece. Estas versiones se pueden copiar y distribuir como se quiera. </w:t>
       </w:r>
     </w:p>
     <w:p>
@@ -3076,7 +3491,6 @@
           <w:lang w:val="es-ES_tradnl"/>
         </w:rPr>
       </w:pPr>
-      <w:proofErr w:type="spellStart"/>
       <w:r>
         <w:rPr>
           <w:b/>
@@ -3084,40 +3498,11 @@
         </w:rPr>
         <w:t>Freeware</w:t>
       </w:r>
-      <w:proofErr w:type="spellEnd"/>
-      <w:r>
-        <w:rPr>
-          <w:lang w:val="es-ES_tradnl"/>
-        </w:rPr>
-        <w:t xml:space="preserve"> (</w:t>
-      </w:r>
-      <w:proofErr w:type="spellStart"/>
-      <w:r>
-        <w:rPr>
-          <w:lang w:val="es-ES_tradnl"/>
-        </w:rPr>
-        <w:t>CCleaner</w:t>
-      </w:r>
-      <w:proofErr w:type="spellEnd"/>
-      <w:r>
-        <w:rPr>
-          <w:lang w:val="es-ES_tradnl"/>
-        </w:rPr>
-        <w:t xml:space="preserve">, </w:t>
-      </w:r>
-      <w:proofErr w:type="spellStart"/>
-      <w:r>
-        <w:rPr>
-          <w:lang w:val="es-ES_tradnl"/>
-        </w:rPr>
-        <w:t>FileZilla</w:t>
-      </w:r>
-      <w:proofErr w:type="spellEnd"/>
-      <w:r>
-        <w:rPr>
-          <w:lang w:val="es-ES_tradnl"/>
-        </w:rPr>
-        <w:t>, etc.): Este software es gratuito y su distribución es libre, la única limitación en el sistema de distribución es que siempre debe ser gratuito, pero su código sigue siendo una restricción.</w:t>
+      <w:r>
+        <w:rPr>
+          <w:lang w:val="es-ES_tradnl"/>
+        </w:rPr>
+        <w:t xml:space="preserve"> (CCleaner, FileZilla, etc.): Este software es gratuito y su distribución es libre, la única limitación en el sistema de distribución es que siempre debe ser gratuito, pero su código sigue siendo una restricción.</w:t>
       </w:r>
     </w:p>
     <w:p>
@@ -3158,21 +3543,34 @@
         </w:rPr>
         <w:tab/>
       </w:r>
-      <w:bookmarkStart w:id="10" w:name="_Toc468356819"/>
+      <w:bookmarkStart w:id="14" w:name="_Toc469040909"/>
       <w:r>
         <w:rPr>
           <w:lang w:val="es-ES_tradnl"/>
         </w:rPr>
         <w:t>Características del software privativo</w:t>
       </w:r>
-      <w:bookmarkEnd w:id="10"/>
-    </w:p>
-    <w:p>
-      <w:pPr>
-        <w:rPr>
-          <w:lang w:val="es-ES_tradnl"/>
-        </w:rPr>
-      </w:pPr>
+      <w:bookmarkEnd w:id="14"/>
+    </w:p>
+    <w:p>
+      <w:pPr>
+        <w:rPr>
+          <w:lang w:val="es-ES_tradnl"/>
+        </w:rPr>
+      </w:pPr>
+    </w:p>
+    <w:p>
+      <w:pPr>
+        <w:rPr>
+          <w:lang w:val="es-ES_tradnl"/>
+        </w:rPr>
+      </w:pPr>
+      <w:r>
+        <w:rPr>
+          <w:lang w:val="es-ES_tradnl"/>
+        </w:rPr>
+        <w:tab/>
+      </w:r>
       <w:r>
         <w:rPr>
           <w:lang w:val="es-ES_tradnl"/>
@@ -3231,21 +3629,40 @@
           <w:lang w:val="es-ES_tradnl"/>
         </w:rPr>
       </w:pPr>
-      <w:bookmarkStart w:id="11" w:name="_Toc468356820"/>
+      <w:bookmarkStart w:id="15" w:name="_Toc469040910"/>
+      <w:r>
+        <w:rPr>
+          <w:lang w:val="es-ES_tradnl"/>
+        </w:rPr>
+        <w:tab/>
+      </w:r>
       <w:r>
         <w:rPr>
           <w:lang w:val="es-ES_tradnl"/>
         </w:rPr>
         <w:t>Ventajas que suele aportar el software privativo</w:t>
       </w:r>
-      <w:bookmarkEnd w:id="11"/>
-    </w:p>
-    <w:p>
-      <w:pPr>
-        <w:rPr>
-          <w:lang w:val="es-ES_tradnl"/>
-        </w:rPr>
-      </w:pPr>
+      <w:bookmarkEnd w:id="15"/>
+    </w:p>
+    <w:p>
+      <w:pPr>
+        <w:rPr>
+          <w:lang w:val="es-ES_tradnl"/>
+        </w:rPr>
+      </w:pPr>
+    </w:p>
+    <w:p>
+      <w:pPr>
+        <w:rPr>
+          <w:lang w:val="es-ES_tradnl"/>
+        </w:rPr>
+      </w:pPr>
+      <w:r>
+        <w:rPr>
+          <w:lang w:val="es-ES_tradnl"/>
+        </w:rPr>
+        <w:tab/>
+      </w:r>
       <w:r>
         <w:rPr>
           <w:lang w:val="es-ES_tradnl"/>
@@ -3340,21 +3757,41 @@
           <w:lang w:val="es-ES_tradnl"/>
         </w:rPr>
       </w:pPr>
-      <w:bookmarkStart w:id="12" w:name="_Toc468356821"/>
+      <w:bookmarkStart w:id="16" w:name="_Toc469040911"/>
+      <w:r>
+        <w:rPr>
+          <w:lang w:val="es-ES_tradnl"/>
+        </w:rPr>
+        <w:tab/>
+      </w:r>
       <w:r>
         <w:rPr>
           <w:lang w:val="es-ES_tradnl"/>
         </w:rPr>
         <w:t>Desventajas del Software Propietario</w:t>
       </w:r>
-      <w:bookmarkEnd w:id="12"/>
-    </w:p>
-    <w:p>
-      <w:pPr>
-        <w:rPr>
-          <w:lang w:val="es-ES_tradnl"/>
-        </w:rPr>
-      </w:pPr>
+      <w:bookmarkEnd w:id="16"/>
+    </w:p>
+    <w:p>
+      <w:pPr>
+        <w:rPr>
+          <w:lang w:val="es-ES_tradnl"/>
+        </w:rPr>
+      </w:pPr>
+    </w:p>
+    <w:p>
+      <w:pPr>
+        <w:rPr>
+          <w:lang w:val="es-ES_tradnl"/>
+        </w:rPr>
+      </w:pPr>
+      <w:r>
+        <w:rPr>
+          <w:lang w:val="es-ES_tradnl"/>
+        </w:rPr>
+        <w:lastRenderedPageBreak/>
+        <w:tab/>
+      </w:r>
       <w:r>
         <w:rPr>
           <w:lang w:val="es-ES_tradnl"/>
@@ -3514,21 +3951,40 @@
           <w:lang w:val="es-ES_tradnl"/>
         </w:rPr>
       </w:pPr>
-      <w:bookmarkStart w:id="13" w:name="_Toc468356822"/>
+      <w:bookmarkStart w:id="17" w:name="_Toc469040912"/>
+      <w:r>
+        <w:rPr>
+          <w:lang w:val="es-ES_tradnl"/>
+        </w:rPr>
+        <w:tab/>
+      </w:r>
       <w:r>
         <w:rPr>
           <w:lang w:val="es-ES_tradnl"/>
         </w:rPr>
         <w:t>Regulación del Software Propietario</w:t>
       </w:r>
-      <w:bookmarkEnd w:id="13"/>
-    </w:p>
-    <w:p>
-      <w:pPr>
-        <w:rPr>
-          <w:lang w:val="es-ES_tradnl"/>
-        </w:rPr>
-      </w:pPr>
+      <w:bookmarkEnd w:id="17"/>
+    </w:p>
+    <w:p>
+      <w:pPr>
+        <w:rPr>
+          <w:lang w:val="es-ES_tradnl"/>
+        </w:rPr>
+      </w:pPr>
+    </w:p>
+    <w:p>
+      <w:pPr>
+        <w:rPr>
+          <w:lang w:val="es-ES_tradnl"/>
+        </w:rPr>
+      </w:pPr>
+      <w:r>
+        <w:rPr>
+          <w:lang w:val="es-ES_tradnl"/>
+        </w:rPr>
+        <w:tab/>
+      </w:r>
       <w:r>
         <w:rPr>
           <w:lang w:val="es-ES_tradnl"/>
@@ -3562,6 +4018,12 @@
         <w:rPr>
           <w:lang w:val="es-ES_tradnl"/>
         </w:rPr>
+        <w:tab/>
+      </w:r>
+      <w:r>
+        <w:rPr>
+          <w:lang w:val="es-ES_tradnl"/>
+        </w:rPr>
         <w:t xml:space="preserve">La protección incluye al programa, a la documentación que lo acompaña, las versiones posteriores, las obras derivadas y los derechos de autor y de explotación de los productores legítimos. </w:t>
       </w:r>
     </w:p>
@@ -3569,11 +4031,11 @@
       <w:pPr>
         <w:pStyle w:val="Ttulo1"/>
       </w:pPr>
-      <w:bookmarkStart w:id="14" w:name="_Toc468356823"/>
+      <w:bookmarkStart w:id="18" w:name="_Toc469040913"/>
       <w:r>
         <w:t>Nuevas Formas de Uso</w:t>
       </w:r>
-      <w:bookmarkEnd w:id="14"/>
+      <w:bookmarkEnd w:id="18"/>
     </w:p>
     <w:p>
       <w:pPr>
@@ -3582,14 +4044,14 @@
           <w:lang w:val="es-ES_tradnl"/>
         </w:rPr>
       </w:pPr>
-      <w:bookmarkStart w:id="15" w:name="_Toc468356824"/>
+      <w:bookmarkStart w:id="19" w:name="_Toc469040914"/>
       <w:r>
         <w:rPr>
           <w:lang w:val="es-ES_tradnl"/>
         </w:rPr>
         <w:t>Anexos</w:t>
       </w:r>
-      <w:bookmarkEnd w:id="15"/>
+      <w:bookmarkEnd w:id="19"/>
     </w:p>
     <w:p>
       <w:pPr>
@@ -3610,7 +4072,7 @@
         </w:rPr>
         <w:t xml:space="preserve">Monografías: </w:t>
       </w:r>
-      <w:hyperlink r:id="rId8" w:anchor="softwarepa" w:history="1">
+      <w:hyperlink r:id="rId7" w:anchor="softwarepa" w:history="1">
         <w:r>
           <w:rPr>
             <w:rStyle w:val="Hipervnculo"/>
@@ -3630,7 +4092,6 @@
         <w:rPr>
           <w:lang w:val="es-ES_tradnl"/>
         </w:rPr>
-        <w:lastRenderedPageBreak/>
         <w:t>Proyecto Autodidacta:</w:t>
       </w:r>
     </w:p>
@@ -3641,7 +4102,7 @@
           <w:lang w:val="es-ES_tradnl"/>
         </w:rPr>
       </w:pPr>
-      <w:hyperlink r:id="rId9" w:history="1">
+      <w:hyperlink r:id="rId8" w:history="1">
         <w:r>
           <w:rPr>
             <w:rStyle w:val="Hipervnculo"/>
@@ -3663,7 +4124,7 @@
           <w:lang w:val="es-ES_tradnl"/>
         </w:rPr>
       </w:pPr>
-      <w:hyperlink r:id="rId10" w:history="1">
+      <w:hyperlink r:id="rId9" w:history="1">
         <w:r>
           <w:rPr>
             <w:rStyle w:val="Hipervnculo"/>
@@ -3691,7 +4152,7 @@
         </w:rPr>
         <w:t xml:space="preserve">Wikipedia: </w:t>
       </w:r>
-      <w:hyperlink r:id="rId11" w:anchor="Software_propietario" w:history="1">
+      <w:hyperlink r:id="rId10" w:anchor="Software_propietario" w:history="1">
         <w:r>
           <w:rPr>
             <w:rStyle w:val="Hipervnculo"/>
@@ -3713,7 +4174,7 @@
           <w:lang w:val="es-ES_tradnl"/>
         </w:rPr>
       </w:pPr>
-      <w:hyperlink r:id="rId12" w:history="1">
+      <w:hyperlink r:id="rId11" w:history="1">
         <w:r>
           <w:rPr>
             <w:rStyle w:val="Hipervnculo"/>
@@ -3735,21 +4196,13 @@
           <w:lang w:val="es-ES_tradnl"/>
         </w:rPr>
       </w:pPr>
-      <w:proofErr w:type="spellStart"/>
-      <w:r>
-        <w:rPr>
-          <w:lang w:val="es-ES_tradnl"/>
-        </w:rPr>
-        <w:t>Authorstream</w:t>
-      </w:r>
-      <w:proofErr w:type="spellEnd"/>
-      <w:r>
-        <w:rPr>
-          <w:lang w:val="es-ES_tradnl"/>
-        </w:rPr>
-        <w:t xml:space="preserve">: </w:t>
-      </w:r>
-      <w:hyperlink r:id="rId13" w:history="1">
+      <w:r>
+        <w:rPr>
+          <w:lang w:val="es-ES_tradnl"/>
+        </w:rPr>
+        <w:t xml:space="preserve">Authorstream: </w:t>
+      </w:r>
+      <w:hyperlink r:id="rId12" w:history="1">
         <w:r>
           <w:rPr>
             <w:rStyle w:val="Hipervnculo"/>
@@ -3775,9 +4228,10 @@
         <w:rPr>
           <w:lang w:val="es-ES_tradnl"/>
         </w:rPr>
+        <w:lastRenderedPageBreak/>
         <w:t xml:space="preserve">COBDC: </w:t>
       </w:r>
-      <w:hyperlink r:id="rId14" w:history="1">
+      <w:hyperlink r:id="rId13" w:history="1">
         <w:r>
           <w:rPr>
             <w:rStyle w:val="Hipervnculo"/>
@@ -3805,7 +4259,7 @@
         </w:rPr>
         <w:t xml:space="preserve">Ministerio de educación, cultura y deporte: </w:t>
       </w:r>
-      <w:hyperlink r:id="rId15" w:history="1">
+      <w:hyperlink r:id="rId14" w:history="1">
         <w:r>
           <w:rPr>
             <w:rStyle w:val="Hipervnculo"/>
@@ -3833,7 +4287,7 @@
         </w:rPr>
         <w:t xml:space="preserve">Biblioteca de la Universidad de Alicante: </w:t>
       </w:r>
-      <w:hyperlink r:id="rId16" w:history="1">
+      <w:hyperlink r:id="rId15" w:history="1">
         <w:r>
           <w:rPr>
             <w:rStyle w:val="Hipervnculo"/>
@@ -3861,7 +4315,7 @@
         </w:rPr>
         <w:t xml:space="preserve">Noticias Jurídicas: </w:t>
       </w:r>
-      <w:hyperlink r:id="rId17" w:anchor="l1t7" w:history="1">
+      <w:hyperlink r:id="rId16" w:anchor="l1t7" w:history="1">
         <w:r>
           <w:rPr>
             <w:rStyle w:val="Hipervnculo"/>
@@ -3878,20 +4332,46 @@
       </w:r>
     </w:p>
     <w:p>
-      <w:proofErr w:type="spellStart"/>
-      <w:r>
-        <w:t>Eveliux</w:t>
-      </w:r>
-      <w:proofErr w:type="spellEnd"/>
-      <w:r>
-        <w:t xml:space="preserve"> : </w:t>
+      <w:r>
+        <w:t xml:space="preserve">Eveliux : </w:t>
+      </w:r>
+      <w:hyperlink r:id="rId17" w:history="1">
+        <w:r>
+          <w:rPr>
+            <w:rStyle w:val="Hipervnculo"/>
+          </w:rPr>
+          <w:t>http://www.eveliux.com/mx/El-origen-del-Software-Libre.html</w:t>
+        </w:r>
+      </w:hyperlink>
+      <w:r>
+        <w:t xml:space="preserve"> </w:t>
+      </w:r>
+    </w:p>
+    <w:p>
+      <w:r>
+        <w:t>GNU:</w:t>
+      </w:r>
+      <w:r>
+        <w:t xml:space="preserve"> </w:t>
       </w:r>
       <w:hyperlink r:id="rId18" w:history="1">
         <w:r>
           <w:rPr>
             <w:rStyle w:val="Hipervnculo"/>
           </w:rPr>
-          <w:t>http://www.eveliux.com/mx/El-origen-del-Software-Libre.html</w:t>
+          <w:t>https://www.g</w:t>
+        </w:r>
+        <w:r>
+          <w:rPr>
+            <w:rStyle w:val="Hipervnculo"/>
+          </w:rPr>
+          <w:t>n</w:t>
+        </w:r>
+        <w:r>
+          <w:rPr>
+            <w:rStyle w:val="Hipervnculo"/>
+          </w:rPr>
+          <w:t>u.org</w:t>
         </w:r>
       </w:hyperlink>
       <w:r>
@@ -3899,15 +4379,24 @@
       </w:r>
     </w:p>
     <w:p>
-      <w:r>
-        <w:t xml:space="preserve">GNU : </w:t>
-      </w:r>
       <w:hyperlink r:id="rId19" w:history="1">
         <w:r>
           <w:rPr>
             <w:rStyle w:val="Hipervnculo"/>
           </w:rPr>
-          <w:t>https://www.gnu.org</w:t>
+          <w:t>https://www.gnu</w:t>
+        </w:r>
+        <w:r>
+          <w:rPr>
+            <w:rStyle w:val="Hipervnculo"/>
+          </w:rPr>
+          <w:t>.</w:t>
+        </w:r>
+        <w:r>
+          <w:rPr>
+            <w:rStyle w:val="Hipervnculo"/>
+          </w:rPr>
+          <w:t>org/philosophy/categories.es.html</w:t>
         </w:r>
       </w:hyperlink>
       <w:r>
@@ -3929,6 +4418,119 @@
 <file path=word/numbering.xml><?xml version="1.0" encoding="utf-8"?>
 <w:numbering xmlns:wpc="http://schemas.microsoft.com/office/word/2010/wordprocessingCanvas" xmlns:cx="http://schemas.microsoft.com/office/drawing/2014/chartex" xmlns:cx1="http://schemas.microsoft.com/office/drawing/2015/9/8/chartex" xmlns:cx2="http://schemas.microsoft.com/office/drawing/2015/10/21/chartex" xmlns:cx3="http://schemas.microsoft.com/office/drawing/2016/5/9/chartex" xmlns:cx4="http://schemas.microsoft.com/office/drawing/2016/5/10/chartex" xmlns:cx5="http://schemas.microsoft.com/office/drawing/2016/5/11/chartex" xmlns:mc="http://schemas.openxmlformats.org/markup-compatibility/2006" xmlns:o="urn:schemas-microsoft-com:office:office" xmlns:r="http://schemas.openxmlformats.org/officeDocument/2006/relationships" xmlns:m="http://schemas.openxmlformats.org/officeDocument/2006/math" xmlns:v="urn:schemas-microsoft-com:vml" xmlns:wp14="http://schemas.microsoft.com/office/word/2010/wordprocessingDrawing" xmlns:wp="http://schemas.openxmlformats.org/drawingml/2006/wordprocessingDrawing" xmlns:w10="urn:schemas-microsoft-com:office:word" xmlns:w="http://schemas.openxmlformats.org/wordprocessingml/2006/main" xmlns:w14="http://schemas.microsoft.com/office/word/2010/wordml" xmlns:w15="http://schemas.microsoft.com/office/word/2012/wordml" xmlns:w16se="http://schemas.microsoft.com/office/word/2015/wordml/symex" xmlns:wpg="http://schemas.microsoft.com/office/word/2010/wordprocessingGroup" xmlns:wpi="http://schemas.microsoft.com/office/word/2010/wordprocessingInk" xmlns:wne="http://schemas.microsoft.com/office/word/2006/wordml" xmlns:wps="http://schemas.microsoft.com/office/word/2010/wordprocessingShape" mc:Ignorable="w14 w15 w16se wp14">
   <w:abstractNum w:abstractNumId="0" w15:restartNumberingAfterBreak="0">
+    <w:nsid w:val="09D67613"/>
+    <w:multiLevelType w:val="hybridMultilevel"/>
+    <w:tmpl w:val="2F76472E"/>
+    <w:lvl w:ilvl="0" w:tplc="0C0A0001">
+      <w:start w:val="1"/>
+      <w:numFmt w:val="bullet"/>
+      <w:lvlText w:val=""/>
+      <w:lvlJc w:val="left"/>
+      <w:pPr>
+        <w:ind w:left="720" w:hanging="360"/>
+      </w:pPr>
+      <w:rPr>
+        <w:rFonts w:ascii="Symbol" w:hAnsi="Symbol" w:hint="default"/>
+      </w:rPr>
+    </w:lvl>
+    <w:lvl w:ilvl="1" w:tplc="0C0A0003" w:tentative="1">
+      <w:start w:val="1"/>
+      <w:numFmt w:val="bullet"/>
+      <w:lvlText w:val="o"/>
+      <w:lvlJc w:val="left"/>
+      <w:pPr>
+        <w:ind w:left="1440" w:hanging="360"/>
+      </w:pPr>
+      <w:rPr>
+        <w:rFonts w:ascii="Courier New" w:hAnsi="Courier New" w:cs="Courier New" w:hint="default"/>
+      </w:rPr>
+    </w:lvl>
+    <w:lvl w:ilvl="2" w:tplc="0C0A0005" w:tentative="1">
+      <w:start w:val="1"/>
+      <w:numFmt w:val="bullet"/>
+      <w:lvlText w:val=""/>
+      <w:lvlJc w:val="left"/>
+      <w:pPr>
+        <w:ind w:left="2160" w:hanging="360"/>
+      </w:pPr>
+      <w:rPr>
+        <w:rFonts w:ascii="Wingdings" w:hAnsi="Wingdings" w:hint="default"/>
+      </w:rPr>
+    </w:lvl>
+    <w:lvl w:ilvl="3" w:tplc="0C0A0001" w:tentative="1">
+      <w:start w:val="1"/>
+      <w:numFmt w:val="bullet"/>
+      <w:lvlText w:val=""/>
+      <w:lvlJc w:val="left"/>
+      <w:pPr>
+        <w:ind w:left="2880" w:hanging="360"/>
+      </w:pPr>
+      <w:rPr>
+        <w:rFonts w:ascii="Symbol" w:hAnsi="Symbol" w:hint="default"/>
+      </w:rPr>
+    </w:lvl>
+    <w:lvl w:ilvl="4" w:tplc="0C0A0003" w:tentative="1">
+      <w:start w:val="1"/>
+      <w:numFmt w:val="bullet"/>
+      <w:lvlText w:val="o"/>
+      <w:lvlJc w:val="left"/>
+      <w:pPr>
+        <w:ind w:left="3600" w:hanging="360"/>
+      </w:pPr>
+      <w:rPr>
+        <w:rFonts w:ascii="Courier New" w:hAnsi="Courier New" w:cs="Courier New" w:hint="default"/>
+      </w:rPr>
+    </w:lvl>
+    <w:lvl w:ilvl="5" w:tplc="0C0A0005" w:tentative="1">
+      <w:start w:val="1"/>
+      <w:numFmt w:val="bullet"/>
+      <w:lvlText w:val=""/>
+      <w:lvlJc w:val="left"/>
+      <w:pPr>
+        <w:ind w:left="4320" w:hanging="360"/>
+      </w:pPr>
+      <w:rPr>
+        <w:rFonts w:ascii="Wingdings" w:hAnsi="Wingdings" w:hint="default"/>
+      </w:rPr>
+    </w:lvl>
+    <w:lvl w:ilvl="6" w:tplc="0C0A0001" w:tentative="1">
+      <w:start w:val="1"/>
+      <w:numFmt w:val="bullet"/>
+      <w:lvlText w:val=""/>
+      <w:lvlJc w:val="left"/>
+      <w:pPr>
+        <w:ind w:left="5040" w:hanging="360"/>
+      </w:pPr>
+      <w:rPr>
+        <w:rFonts w:ascii="Symbol" w:hAnsi="Symbol" w:hint="default"/>
+      </w:rPr>
+    </w:lvl>
+    <w:lvl w:ilvl="7" w:tplc="0C0A0003" w:tentative="1">
+      <w:start w:val="1"/>
+      <w:numFmt w:val="bullet"/>
+      <w:lvlText w:val="o"/>
+      <w:lvlJc w:val="left"/>
+      <w:pPr>
+        <w:ind w:left="5760" w:hanging="360"/>
+      </w:pPr>
+      <w:rPr>
+        <w:rFonts w:ascii="Courier New" w:hAnsi="Courier New" w:cs="Courier New" w:hint="default"/>
+      </w:rPr>
+    </w:lvl>
+    <w:lvl w:ilvl="8" w:tplc="0C0A0005" w:tentative="1">
+      <w:start w:val="1"/>
+      <w:numFmt w:val="bullet"/>
+      <w:lvlText w:val=""/>
+      <w:lvlJc w:val="left"/>
+      <w:pPr>
+        <w:ind w:left="6480" w:hanging="360"/>
+      </w:pPr>
+      <w:rPr>
+        <w:rFonts w:ascii="Wingdings" w:hAnsi="Wingdings" w:hint="default"/>
+      </w:rPr>
+    </w:lvl>
+  </w:abstractNum>
+  <w:abstractNum w:abstractNumId="1" w15:restartNumberingAfterBreak="0">
     <w:nsid w:val="09EB242B"/>
     <w:multiLevelType w:val="hybridMultilevel"/>
     <w:tmpl w:val="7B169BD0"/>
@@ -4041,7 +4643,7 @@
       </w:rPr>
     </w:lvl>
   </w:abstractNum>
-  <w:abstractNum w:abstractNumId="1" w15:restartNumberingAfterBreak="0">
+  <w:abstractNum w:abstractNumId="2" w15:restartNumberingAfterBreak="0">
     <w:nsid w:val="0A9E7F37"/>
     <w:multiLevelType w:val="hybridMultilevel"/>
     <w:tmpl w:val="56624824"/>
@@ -4127,7 +4729,7 @@
       </w:pPr>
     </w:lvl>
   </w:abstractNum>
-  <w:abstractNum w:abstractNumId="2" w15:restartNumberingAfterBreak="0">
+  <w:abstractNum w:abstractNumId="3" w15:restartNumberingAfterBreak="0">
     <w:nsid w:val="0B9D3AD2"/>
     <w:multiLevelType w:val="hybridMultilevel"/>
     <w:tmpl w:val="80ACC2DC"/>
@@ -4240,7 +4842,7 @@
       </w:rPr>
     </w:lvl>
   </w:abstractNum>
-  <w:abstractNum w:abstractNumId="3" w15:restartNumberingAfterBreak="0">
+  <w:abstractNum w:abstractNumId="4" w15:restartNumberingAfterBreak="0">
     <w:nsid w:val="0C0B4488"/>
     <w:multiLevelType w:val="hybridMultilevel"/>
     <w:tmpl w:val="967E0C8C"/>
@@ -4353,7 +4955,7 @@
       </w:rPr>
     </w:lvl>
   </w:abstractNum>
-  <w:abstractNum w:abstractNumId="4" w15:restartNumberingAfterBreak="0">
+  <w:abstractNum w:abstractNumId="5" w15:restartNumberingAfterBreak="0">
     <w:nsid w:val="3DC14CE7"/>
     <w:multiLevelType w:val="hybridMultilevel"/>
     <w:tmpl w:val="FDDEDCBE"/>
@@ -4466,7 +5068,7 @@
       </w:rPr>
     </w:lvl>
   </w:abstractNum>
-  <w:abstractNum w:abstractNumId="5" w15:restartNumberingAfterBreak="0">
+  <w:abstractNum w:abstractNumId="6" w15:restartNumberingAfterBreak="0">
     <w:nsid w:val="4E421090"/>
     <w:multiLevelType w:val="hybridMultilevel"/>
     <w:tmpl w:val="169CD298"/>
@@ -4579,7 +5181,7 @@
       </w:rPr>
     </w:lvl>
   </w:abstractNum>
-  <w:abstractNum w:abstractNumId="6" w15:restartNumberingAfterBreak="0">
+  <w:abstractNum w:abstractNumId="7" w15:restartNumberingAfterBreak="0">
     <w:nsid w:val="50BC78E3"/>
     <w:multiLevelType w:val="hybridMultilevel"/>
     <w:tmpl w:val="EEC225AA"/>
@@ -4668,7 +5270,7 @@
       </w:pPr>
     </w:lvl>
   </w:abstractNum>
-  <w:abstractNum w:abstractNumId="7" w15:restartNumberingAfterBreak="0">
+  <w:abstractNum w:abstractNumId="8" w15:restartNumberingAfterBreak="0">
     <w:nsid w:val="55A8521A"/>
     <w:multiLevelType w:val="hybridMultilevel"/>
     <w:tmpl w:val="EE9EBCD4"/>
@@ -4781,29 +5383,148 @@
       </w:rPr>
     </w:lvl>
   </w:abstractNum>
+  <w:abstractNum w:abstractNumId="9" w15:restartNumberingAfterBreak="0">
+    <w:nsid w:val="71B44F23"/>
+    <w:multiLevelType w:val="hybridMultilevel"/>
+    <w:tmpl w:val="80BC104C"/>
+    <w:lvl w:ilvl="0" w:tplc="0C0A0001">
+      <w:start w:val="1"/>
+      <w:numFmt w:val="bullet"/>
+      <w:lvlText w:val=""/>
+      <w:lvlJc w:val="left"/>
+      <w:pPr>
+        <w:ind w:left="720" w:hanging="360"/>
+      </w:pPr>
+      <w:rPr>
+        <w:rFonts w:ascii="Symbol" w:hAnsi="Symbol" w:hint="default"/>
+      </w:rPr>
+    </w:lvl>
+    <w:lvl w:ilvl="1" w:tplc="0C0A0003" w:tentative="1">
+      <w:start w:val="1"/>
+      <w:numFmt w:val="bullet"/>
+      <w:lvlText w:val="o"/>
+      <w:lvlJc w:val="left"/>
+      <w:pPr>
+        <w:ind w:left="1440" w:hanging="360"/>
+      </w:pPr>
+      <w:rPr>
+        <w:rFonts w:ascii="Courier New" w:hAnsi="Courier New" w:cs="Courier New" w:hint="default"/>
+      </w:rPr>
+    </w:lvl>
+    <w:lvl w:ilvl="2" w:tplc="0C0A0005" w:tentative="1">
+      <w:start w:val="1"/>
+      <w:numFmt w:val="bullet"/>
+      <w:lvlText w:val=""/>
+      <w:lvlJc w:val="left"/>
+      <w:pPr>
+        <w:ind w:left="2160" w:hanging="360"/>
+      </w:pPr>
+      <w:rPr>
+        <w:rFonts w:ascii="Wingdings" w:hAnsi="Wingdings" w:hint="default"/>
+      </w:rPr>
+    </w:lvl>
+    <w:lvl w:ilvl="3" w:tplc="0C0A0001" w:tentative="1">
+      <w:start w:val="1"/>
+      <w:numFmt w:val="bullet"/>
+      <w:lvlText w:val=""/>
+      <w:lvlJc w:val="left"/>
+      <w:pPr>
+        <w:ind w:left="2880" w:hanging="360"/>
+      </w:pPr>
+      <w:rPr>
+        <w:rFonts w:ascii="Symbol" w:hAnsi="Symbol" w:hint="default"/>
+      </w:rPr>
+    </w:lvl>
+    <w:lvl w:ilvl="4" w:tplc="0C0A0003" w:tentative="1">
+      <w:start w:val="1"/>
+      <w:numFmt w:val="bullet"/>
+      <w:lvlText w:val="o"/>
+      <w:lvlJc w:val="left"/>
+      <w:pPr>
+        <w:ind w:left="3600" w:hanging="360"/>
+      </w:pPr>
+      <w:rPr>
+        <w:rFonts w:ascii="Courier New" w:hAnsi="Courier New" w:cs="Courier New" w:hint="default"/>
+      </w:rPr>
+    </w:lvl>
+    <w:lvl w:ilvl="5" w:tplc="0C0A0005" w:tentative="1">
+      <w:start w:val="1"/>
+      <w:numFmt w:val="bullet"/>
+      <w:lvlText w:val=""/>
+      <w:lvlJc w:val="left"/>
+      <w:pPr>
+        <w:ind w:left="4320" w:hanging="360"/>
+      </w:pPr>
+      <w:rPr>
+        <w:rFonts w:ascii="Wingdings" w:hAnsi="Wingdings" w:hint="default"/>
+      </w:rPr>
+    </w:lvl>
+    <w:lvl w:ilvl="6" w:tplc="0C0A0001" w:tentative="1">
+      <w:start w:val="1"/>
+      <w:numFmt w:val="bullet"/>
+      <w:lvlText w:val=""/>
+      <w:lvlJc w:val="left"/>
+      <w:pPr>
+        <w:ind w:left="5040" w:hanging="360"/>
+      </w:pPr>
+      <w:rPr>
+        <w:rFonts w:ascii="Symbol" w:hAnsi="Symbol" w:hint="default"/>
+      </w:rPr>
+    </w:lvl>
+    <w:lvl w:ilvl="7" w:tplc="0C0A0003" w:tentative="1">
+      <w:start w:val="1"/>
+      <w:numFmt w:val="bullet"/>
+      <w:lvlText w:val="o"/>
+      <w:lvlJc w:val="left"/>
+      <w:pPr>
+        <w:ind w:left="5760" w:hanging="360"/>
+      </w:pPr>
+      <w:rPr>
+        <w:rFonts w:ascii="Courier New" w:hAnsi="Courier New" w:cs="Courier New" w:hint="default"/>
+      </w:rPr>
+    </w:lvl>
+    <w:lvl w:ilvl="8" w:tplc="0C0A0005" w:tentative="1">
+      <w:start w:val="1"/>
+      <w:numFmt w:val="bullet"/>
+      <w:lvlText w:val=""/>
+      <w:lvlJc w:val="left"/>
+      <w:pPr>
+        <w:ind w:left="6480" w:hanging="360"/>
+      </w:pPr>
+      <w:rPr>
+        <w:rFonts w:ascii="Wingdings" w:hAnsi="Wingdings" w:hint="default"/>
+      </w:rPr>
+    </w:lvl>
+  </w:abstractNum>
   <w:num w:numId="1">
+    <w:abstractNumId w:val="2"/>
+  </w:num>
+  <w:num w:numId="2">
+    <w:abstractNumId w:val="7"/>
+  </w:num>
+  <w:num w:numId="3">
+    <w:abstractNumId w:val="4"/>
+  </w:num>
+  <w:num w:numId="4">
+    <w:abstractNumId w:val="6"/>
+  </w:num>
+  <w:num w:numId="5">
     <w:abstractNumId w:val="1"/>
   </w:num>
-  <w:num w:numId="2">
-    <w:abstractNumId w:val="6"/>
+  <w:num w:numId="6">
+    <w:abstractNumId w:val="5"/>
   </w:num>
-  <w:num w:numId="3">
+  <w:num w:numId="7">
     <w:abstractNumId w:val="3"/>
   </w:num>
-  <w:num w:numId="4">
-    <w:abstractNumId w:val="5"/>
+  <w:num w:numId="8">
+    <w:abstractNumId w:val="8"/>
   </w:num>
-  <w:num w:numId="5">
+  <w:num w:numId="9">
+    <w:abstractNumId w:val="9"/>
+  </w:num>
+  <w:num w:numId="10">
     <w:abstractNumId w:val="0"/>
-  </w:num>
-  <w:num w:numId="6">
-    <w:abstractNumId w:val="4"/>
-  </w:num>
-  <w:num w:numId="7">
-    <w:abstractNumId w:val="2"/>
-  </w:num>
-  <w:num w:numId="8">
-    <w:abstractNumId w:val="7"/>
   </w:num>
 </w:numbering>
 </file>
@@ -5248,6 +5969,28 @@
       <w:szCs w:val="26"/>
     </w:rPr>
   </w:style>
+  <w:style w:type="paragraph" w:styleId="Ttulo3">
+    <w:name w:val="heading 3"/>
+    <w:basedOn w:val="Normal"/>
+    <w:next w:val="Normal"/>
+    <w:link w:val="Ttulo3Car"/>
+    <w:uiPriority w:val="9"/>
+    <w:unhideWhenUsed/>
+    <w:qFormat/>
+    <w:rsid w:val="00785FF1"/>
+    <w:pPr>
+      <w:keepNext/>
+      <w:keepLines/>
+      <w:spacing w:before="40" w:after="0"/>
+      <w:outlineLvl w:val="2"/>
+    </w:pPr>
+    <w:rPr>
+      <w:rFonts w:asciiTheme="majorHAnsi" w:eastAsiaTheme="majorEastAsia" w:hAnsiTheme="majorHAnsi" w:cstheme="majorBidi"/>
+      <w:color w:val="1F4D78" w:themeColor="accent1" w:themeShade="7F"/>
+      <w:sz w:val="24"/>
+      <w:szCs w:val="24"/>
+    </w:rPr>
+  </w:style>
   <w:style w:type="character" w:default="1" w:styleId="Fuentedeprrafopredeter">
     <w:name w:val="Default Paragraph Font"/>
     <w:uiPriority w:val="1"/>
@@ -5489,6 +6232,31 @@
     </w:pPr>
     <w:rPr>
       <w:rFonts w:cstheme="minorHAnsi"/>
+    </w:rPr>
+  </w:style>
+  <w:style w:type="character" w:styleId="Hipervnculovisitado">
+    <w:name w:val="FollowedHyperlink"/>
+    <w:basedOn w:val="Fuentedeprrafopredeter"/>
+    <w:uiPriority w:val="99"/>
+    <w:semiHidden/>
+    <w:unhideWhenUsed/>
+    <w:rsid w:val="00143197"/>
+    <w:rPr>
+      <w:color w:val="954F72" w:themeColor="followedHyperlink"/>
+      <w:u w:val="single"/>
+    </w:rPr>
+  </w:style>
+  <w:style w:type="character" w:customStyle="1" w:styleId="Ttulo3Car">
+    <w:name w:val="Título 3 Car"/>
+    <w:basedOn w:val="Fuentedeprrafopredeter"/>
+    <w:link w:val="Ttulo3"/>
+    <w:uiPriority w:val="9"/>
+    <w:rsid w:val="00785FF1"/>
+    <w:rPr>
+      <w:rFonts w:asciiTheme="majorHAnsi" w:eastAsiaTheme="majorEastAsia" w:hAnsiTheme="majorHAnsi" w:cstheme="majorBidi"/>
+      <w:color w:val="1F4D78" w:themeColor="accent1" w:themeShade="7F"/>
+      <w:sz w:val="24"/>
+      <w:szCs w:val="24"/>
     </w:rPr>
   </w:style>
 </w:styles>
@@ -5794,7 +6562,7 @@
 </file>
 
 <file path=customXml/itemProps1.xml><?xml version="1.0" encoding="utf-8"?>
-<ds:datastoreItem xmlns:ds="http://schemas.openxmlformats.org/officeDocument/2006/customXml" ds:itemID="{3F43037C-D02E-4D2C-9C1F-FBDEE0180668}">
+<ds:datastoreItem xmlns:ds="http://schemas.openxmlformats.org/officeDocument/2006/customXml" ds:itemID="{FBD5CAB1-AF7A-404A-95E0-54F78E375BC2}">
   <ds:schemaRefs>
     <ds:schemaRef ds:uri="http://schemas.openxmlformats.org/officeDocument/2006/bibliography"/>
   </ds:schemaRefs>

</xml_diff>

<commit_message>
Actualizado documento Tema 8 - Registro de Programas empezado
</commit_message>
<xml_diff>
--- a/Documentos/Tema 8 - Ley de Propiedad Intelectual .docx
+++ b/Documentos/Tema 8 - Ley de Propiedad Intelectual .docx
@@ -2324,23 +2324,147 @@
     </w:p>
     <w:p>
       <w:pPr>
+        <w:pStyle w:val="Ttulo2"/>
+      </w:pPr>
+      <w:r>
+        <w:tab/>
+        <w:t>¿Qué es la ley de propiedad intelectual?</w:t>
+      </w:r>
+    </w:p>
+    <w:p/>
+    <w:p>
+      <w:r>
+        <w:tab/>
+      </w:r>
+      <w:r>
+        <w:t>La propiedad intelectual es una serie de derechos de carácter personal y/o patrimonial que atribuyen al autor y a otros titulares la disposición y explotac</w:t>
+      </w:r>
+      <w:r>
+        <w:t xml:space="preserve">ión de sus obras y prestaciones, es decir, protege las creaciones originales literarias, artísticas o científicas expresadas en cualquier medio, tales como libros, escritos, … Excluyen las ideas, los procedimientos, métodos de operación o conceptos matemáticos en sí, aunque no la expresión de los mismos. </w:t>
+      </w:r>
+    </w:p>
+    <w:p>
+      <w:r>
+        <w:tab/>
+      </w:r>
+      <w:r>
+        <w:t>Esta ley es necesaria otorgan además del reconocimiento a los creadores, la retribución económica que les corresponde por la realización de sus obras y prestaciones.</w:t>
+      </w:r>
+      <w:r>
+        <w:t xml:space="preserve"> Es también un incentivo a la creación y la inversión en obras y prestaciones de la que se beneficia la sociedad en su conjunto. </w:t>
+      </w:r>
+    </w:p>
+    <w:p>
+      <w:r>
+        <w:tab/>
+      </w:r>
+      <w:r>
+        <w:t xml:space="preserve">Esta ley es aplicada desde el momento de la creación de la obra, recibiendo los titulares la plena protección de la ley desde ese momento y sin que exija el cumplimiento de ningún </w:t>
+      </w:r>
+      <w:r>
+        <w:t>requisito formal.</w:t>
+      </w:r>
+    </w:p>
+    <w:p>
+      <w:pPr>
+        <w:pStyle w:val="Ttulo2"/>
+      </w:pPr>
+      <w:r>
+        <w:tab/>
+        <w:t xml:space="preserve">¿Cómo </w:t>
+      </w:r>
+      <w:r>
+        <w:t>se aplica esta ley para los contenidos digitales</w:t>
+      </w:r>
+      <w:r>
+        <w:t>?</w:t>
+      </w:r>
+    </w:p>
+    <w:p/>
+    <w:p>
+      <w:r>
+        <w:tab/>
+      </w:r>
+      <w:r>
+        <w:t xml:space="preserve">Con la difusión que hay actualmente en la red se ha creado un bloque de medidas tecnológicas de protección, se pueden definir como los instrumentos que están destinados a restringir al usuario de obras o prestaciones protegidas que no cuente con la pertinente </w:t>
+      </w:r>
+      <w:r>
+        <w:t>autorización,</w:t>
+      </w:r>
+      <w:r>
+        <w:t xml:space="preserve"> la reproducción, comunicación pública, etc.</w:t>
+      </w:r>
+    </w:p>
+    <w:p>
+      <w:pPr>
+        <w:pStyle w:val="Ttulo2"/>
+      </w:pPr>
+      <w:r>
+        <w:tab/>
+        <w:t>Registro de Software</w:t>
+      </w:r>
+    </w:p>
+    <w:p/>
+    <w:p>
+      <w:r>
+        <w:t>El registro es un mecanismo administrativo para la protección de los derechos de propiedad intelectual de los autores sobre sus obras. El registro es voluntario, por lo tanto, no es obligatoria la inscripción en el registro para adquirir los derechos de propiedad intelectual, ni para obtener la protección que la Ley otorga a los autores y a los restantes titulares de derechos de propiedad intelectual.</w:t>
+      </w:r>
+    </w:p>
+    <w:p>
+      <w:r>
+        <w:t>La inscripción puede ser solicitada por parte de los autores y demás titulares originarios de derechos de propiedad intelectual con respecto a la propia obra, actuación o producción. O los sucesivos titulares que adquieran los derechos de los titulares originarios por transmisión “</w:t>
+      </w:r>
+      <w:proofErr w:type="spellStart"/>
+      <w:r>
+        <w:t>intervivos</w:t>
+      </w:r>
+      <w:proofErr w:type="spellEnd"/>
+      <w:r>
+        <w:t>” o “mortis causa”.</w:t>
+      </w:r>
+    </w:p>
+    <w:p>
+      <w:r>
+        <w:t>La solicitud de inscripción se presenta</w:t>
+      </w:r>
+      <w:r>
+        <w:t xml:space="preserve"> aportando: Impresos oficiales de inscripción, ejemplar de la obra (código fuente, ejecutable) y modos indicados en los impresos oficiales.</w:t>
+      </w:r>
+      <w:r>
+        <w:t xml:space="preserve"> Documentación que requiera en virtud de la legislación vigente y justificante del abono de la tasa correspondiente.</w:t>
+      </w:r>
+      <w:bookmarkStart w:id="1" w:name="_GoBack"/>
+      <w:bookmarkEnd w:id="1"/>
+    </w:p>
+    <w:p>
+      <w:pPr>
+        <w:pStyle w:val="Ttulo2"/>
+      </w:pPr>
+      <w:r>
+        <w:lastRenderedPageBreak/>
+        <w:tab/>
+        <w:t>Registro de recursos</w:t>
+      </w:r>
+    </w:p>
+    <w:p>
+      <w:pPr>
         <w:pStyle w:val="Ttulo1"/>
       </w:pPr>
-      <w:bookmarkStart w:id="1" w:name="_Toc469040897"/>
+      <w:bookmarkStart w:id="2" w:name="_Toc469040897"/>
       <w:r>
         <w:t>Uso de recursos</w:t>
       </w:r>
-      <w:bookmarkEnd w:id="1"/>
+      <w:bookmarkEnd w:id="2"/>
     </w:p>
     <w:p>
       <w:pPr>
         <w:pStyle w:val="Ttulo1"/>
       </w:pPr>
-      <w:bookmarkStart w:id="2" w:name="_Toc469040898"/>
+      <w:bookmarkStart w:id="3" w:name="_Toc469040898"/>
       <w:r>
         <w:t>Software libre</w:t>
       </w:r>
-      <w:bookmarkEnd w:id="2"/>
+      <w:bookmarkEnd w:id="3"/>
     </w:p>
     <w:p>
       <w:pPr>
@@ -2350,14 +2474,14 @@
           <w:lang w:val="es-ES_tradnl"/>
         </w:rPr>
       </w:pPr>
-      <w:bookmarkStart w:id="3" w:name="_Toc469040899"/>
+      <w:bookmarkStart w:id="4" w:name="_Toc469040899"/>
       <w:r>
         <w:rPr>
           <w:lang w:val="es-ES_tradnl"/>
         </w:rPr>
         <w:t>Definición</w:t>
       </w:r>
-      <w:bookmarkEnd w:id="3"/>
+      <w:bookmarkEnd w:id="4"/>
     </w:p>
     <w:p>
       <w:pPr>
@@ -2445,11 +2569,11 @@
       <w:r>
         <w:tab/>
       </w:r>
-      <w:bookmarkStart w:id="4" w:name="_Toc469040900"/>
+      <w:bookmarkStart w:id="5" w:name="_Toc469040900"/>
       <w:r>
         <w:t>Origen del Software libre</w:t>
       </w:r>
-      <w:bookmarkEnd w:id="4"/>
+      <w:bookmarkEnd w:id="5"/>
     </w:p>
     <w:p/>
     <w:p>
@@ -2514,7 +2638,6 @@
           <w:noProof/>
           <w:lang w:eastAsia="es-ES"/>
         </w:rPr>
-        <w:lastRenderedPageBreak/>
         <w:drawing>
           <wp:anchor distT="0" distB="0" distL="114300" distR="114300" simplePos="0" relativeHeight="251660288" behindDoc="0" locked="0" layoutInCell="1" allowOverlap="1">
             <wp:simplePos x="0" y="0"/>
@@ -2574,11 +2697,11 @@
       <w:r>
         <w:tab/>
       </w:r>
-      <w:bookmarkStart w:id="5" w:name="_Toc469040901"/>
+      <w:bookmarkStart w:id="6" w:name="_Toc469040901"/>
       <w:r>
         <w:t>Tipos de Software libre</w:t>
       </w:r>
-      <w:bookmarkEnd w:id="5"/>
+      <w:bookmarkEnd w:id="6"/>
     </w:p>
     <w:p>
       <w:pPr>
@@ -2623,8 +2746,16 @@
         <w:rPr>
           <w:b/>
         </w:rPr>
-        <w:t>Software de código abierto (Open Source</w:t>
-      </w:r>
+        <w:t xml:space="preserve">Software de código abierto (Open </w:t>
+      </w:r>
+      <w:proofErr w:type="spellStart"/>
+      <w:r>
+        <w:rPr>
+          <w:b/>
+        </w:rPr>
+        <w:t>Source</w:t>
+      </w:r>
+      <w:proofErr w:type="spellEnd"/>
       <w:r>
         <w:rPr>
           <w:b/>
@@ -2656,7 +2787,15 @@
         <w:t>Público</w:t>
       </w:r>
       <w:r>
-        <w:t>: Aquel software que no tiene derechos autor y que además su código fuente esta liberado. También se podría incluir como un caso especial de software libre sin copyleft, es decir, que modificaciones de este programa a posteriori pueden no ser libres en absoluto.</w:t>
+        <w:t xml:space="preserve">: Aquel software que no tiene derechos autor y que además su código fuente esta liberado. También se podría incluir como un caso especial de software libre sin </w:t>
+      </w:r>
+      <w:proofErr w:type="spellStart"/>
+      <w:r>
+        <w:t>copyleft</w:t>
+      </w:r>
+      <w:proofErr w:type="spellEnd"/>
+      <w:r>
+        <w:t>, es decir, que modificaciones de este programa a posteriori pueden no ser libres en absoluto.</w:t>
       </w:r>
     </w:p>
     <w:p>
@@ -2671,8 +2810,16 @@
         <w:rPr>
           <w:b/>
         </w:rPr>
-        <w:t>Software con Copyleft</w:t>
-      </w:r>
+        <w:t xml:space="preserve">Software con </w:t>
+      </w:r>
+      <w:proofErr w:type="spellStart"/>
+      <w:r>
+        <w:rPr>
+          <w:b/>
+        </w:rPr>
+        <w:t>Copyleft</w:t>
+      </w:r>
+      <w:proofErr w:type="spellEnd"/>
       <w:r>
         <w:t>: Software libre cuyos términos de distribución garantizan que todas las versiones futuras del mismo tengas los mismos términos de distribución, Esto implica que generalmente no se permita añadir requisitos adicionales al software y exigen que el código fuente continúe abierto.</w:t>
       </w:r>
@@ -2689,10 +2836,26 @@
         <w:rPr>
           <w:b/>
         </w:rPr>
-        <w:t>Software sin Copyleft</w:t>
-      </w:r>
-      <w:r>
-        <w:t xml:space="preserve">: Al contrario del software con copyleft, esta categoría contiene permisos de redistribución y modificación, como también con el permiso de agregarle restricciones futuras. Esto puede derivar </w:t>
+        <w:t xml:space="preserve">Software sin </w:t>
+      </w:r>
+      <w:proofErr w:type="spellStart"/>
+      <w:r>
+        <w:rPr>
+          <w:b/>
+        </w:rPr>
+        <w:t>Copyleft</w:t>
+      </w:r>
+      <w:proofErr w:type="spellEnd"/>
+      <w:r>
+        <w:t xml:space="preserve">: Al contrario del software con </w:t>
+      </w:r>
+      <w:proofErr w:type="spellStart"/>
+      <w:r>
+        <w:t>copyleft</w:t>
+      </w:r>
+      <w:proofErr w:type="spellEnd"/>
+      <w:r>
+        <w:t xml:space="preserve">, esta categoría contiene permisos de redistribución y modificación, como también con el permiso de agregarle restricciones futuras. Esto puede derivar </w:t>
       </w:r>
       <w:r>
         <w:t>al futuras</w:t>
@@ -2704,8 +2867,13 @@
         <w:t xml:space="preserve"> (Ejemplo: </w:t>
       </w:r>
       <w:r>
-        <w:t>sistema X Window</w:t>
-      </w:r>
+        <w:t xml:space="preserve">sistema X </w:t>
+      </w:r>
+      <w:proofErr w:type="spellStart"/>
+      <w:r>
+        <w:t>Window</w:t>
+      </w:r>
+      <w:proofErr w:type="spellEnd"/>
       <w:r>
         <w:t>).</w:t>
       </w:r>
@@ -2728,7 +2896,23 @@
         <w:t xml:space="preserve">: </w:t>
       </w:r>
       <w:r>
-        <w:t>Las licencias que se incluyen en la categoría son X11 y ambas licencias BSD (Con Copyleft y sin Copyleft). Estas permiten cualquier tipo de modificación del código fuente sin restricción alguna.</w:t>
+        <w:t xml:space="preserve">Las licencias que se incluyen en la categoría son X11 y ambas licencias BSD (Con </w:t>
+      </w:r>
+      <w:proofErr w:type="spellStart"/>
+      <w:r>
+        <w:t>Copyleft</w:t>
+      </w:r>
+      <w:proofErr w:type="spellEnd"/>
+      <w:r>
+        <w:t xml:space="preserve"> y sin </w:t>
+      </w:r>
+      <w:proofErr w:type="spellStart"/>
+      <w:r>
+        <w:t>Copyleft</w:t>
+      </w:r>
+      <w:proofErr w:type="spellEnd"/>
+      <w:r>
+        <w:t>). Estas permiten cualquier tipo de modificación del código fuente sin restricción alguna.</w:t>
       </w:r>
     </w:p>
     <w:p>
@@ -2749,7 +2933,31 @@
         <w:t xml:space="preserve">: </w:t>
       </w:r>
       <w:r>
-        <w:t xml:space="preserve">General Public License es un conjunto de cláusulas que gestiona la distribución para publicar programas con copyleft.  </w:t>
+        <w:t xml:space="preserve">General </w:t>
+      </w:r>
+      <w:proofErr w:type="spellStart"/>
+      <w:r>
+        <w:t>Public</w:t>
+      </w:r>
+      <w:proofErr w:type="spellEnd"/>
+      <w:r>
+        <w:t xml:space="preserve"> </w:t>
+      </w:r>
+      <w:proofErr w:type="spellStart"/>
+      <w:r>
+        <w:t>License</w:t>
+      </w:r>
+      <w:proofErr w:type="spellEnd"/>
+      <w:r>
+        <w:t xml:space="preserve"> es un conjunto de cláusulas que gestiona la distribución para publicar programas con </w:t>
+      </w:r>
+      <w:proofErr w:type="spellStart"/>
+      <w:r>
+        <w:t>copyleft</w:t>
+      </w:r>
+      <w:proofErr w:type="spellEnd"/>
+      <w:r>
+        <w:t xml:space="preserve">.  </w:t>
       </w:r>
     </w:p>
     <w:p>
@@ -2757,11 +2965,11 @@
         <w:pStyle w:val="Ttulo2"/>
         <w:ind w:left="708"/>
       </w:pPr>
-      <w:bookmarkStart w:id="6" w:name="_Toc469040902"/>
+      <w:bookmarkStart w:id="7" w:name="_Toc469040902"/>
       <w:r>
         <w:t>Características del Software libre</w:t>
       </w:r>
-      <w:bookmarkEnd w:id="6"/>
+      <w:bookmarkEnd w:id="7"/>
     </w:p>
     <w:p>
       <w:r>
@@ -2776,7 +2984,6 @@
         <w:pStyle w:val="Ttulo3"/>
       </w:pPr>
       <w:r>
-        <w:lastRenderedPageBreak/>
         <w:tab/>
         <w:t>Libertad de ejecutar el programa como se desee y con cualquier propósito</w:t>
       </w:r>
@@ -2855,18 +3062,21 @@
     <w:p>
       <w:r>
         <w:tab/>
-        <w:t>La libertad 4 incluye la libertad de publicar versiones modificadas como software libre. Una licencia libre puede autorizar otras formas de publicación; en otras palabras, no tiene que ser una licencia con copyleft.</w:t>
+        <w:t xml:space="preserve">La libertad 4 incluye la libertad de publicar versiones modificadas como software libre. Una licencia libre puede autorizar otras formas de publicación; en otras palabras, no tiene que ser una licencia con </w:t>
+      </w:r>
+      <w:proofErr w:type="spellStart"/>
+      <w:r>
+        <w:t>copyleft</w:t>
+      </w:r>
+      <w:proofErr w:type="spellEnd"/>
+      <w:r>
+        <w:t>.</w:t>
       </w:r>
     </w:p>
     <w:p>
       <w:r>
         <w:tab/>
-        <w:t>La libertad de redistribuir copias debe</w:t>
-      </w:r>
-      <w:bookmarkStart w:id="7" w:name="_GoBack"/>
-      <w:bookmarkEnd w:id="7"/>
-      <w:r>
-        <w:t xml:space="preserve"> incluir los binarios y ejecutables del programa, así como el código fuente, tanto para las versiones modificadas como para las que no.</w:t>
+        <w:t>La libertad de redistribuir copias debe incluir los binarios y ejecutables del programa, así como el código fuente, tanto para las versiones modificadas como para las que no.</w:t>
       </w:r>
     </w:p>
     <w:p>
@@ -3036,7 +3246,6 @@
         </w:numPr>
       </w:pPr>
       <w:r>
-        <w:lastRenderedPageBreak/>
         <w:t>Carece de una estructura ampliada para el mercado</w:t>
       </w:r>
     </w:p>
@@ -3248,7 +3457,35 @@
         <w:rPr>
           <w:lang w:val="es-ES_tradnl"/>
         </w:rPr>
-        <w:t>El software propietario lo tenemos muy presente en nuestro día a día. Desde nuestro navegador web (Safari, Internet Explorer, Dolphin, ...), nuestro procesador de textos (Office, Kingsoft Office, …) o el reproductor de vídeos (Reproductor de Windows Media, DIVx, …) que utilizamos son posibles ejemplos de software privativo.</w:t>
+        <w:t xml:space="preserve">El software propietario lo tenemos muy presente en nuestro día a día. Desde nuestro navegador web (Safari, Internet Explorer, </w:t>
+      </w:r>
+      <w:proofErr w:type="spellStart"/>
+      <w:r>
+        <w:rPr>
+          <w:lang w:val="es-ES_tradnl"/>
+        </w:rPr>
+        <w:t>Dolphin</w:t>
+      </w:r>
+      <w:proofErr w:type="spellEnd"/>
+      <w:r>
+        <w:rPr>
+          <w:lang w:val="es-ES_tradnl"/>
+        </w:rPr>
+        <w:t xml:space="preserve">, ...), nuestro procesador de textos (Office, Kingsoft Office, …) o el reproductor de vídeos (Reproductor de Windows Media, </w:t>
+      </w:r>
+      <w:proofErr w:type="spellStart"/>
+      <w:r>
+        <w:rPr>
+          <w:lang w:val="es-ES_tradnl"/>
+        </w:rPr>
+        <w:t>DIVx</w:t>
+      </w:r>
+      <w:proofErr w:type="spellEnd"/>
+      <w:r>
+        <w:rPr>
+          <w:lang w:val="es-ES_tradnl"/>
+        </w:rPr>
+        <w:t>, …) que utilizamos son posibles ejemplos de software privativo.</w:t>
       </w:r>
     </w:p>
     <w:p>
@@ -3334,7 +3571,21 @@
         <w:rPr>
           <w:lang w:val="es-ES_tradnl"/>
         </w:rPr>
-        <w:t>Pasado el tiempo es en 1972 cuando el gobierno de Estados Unidos obliga a IBM a distinguir entre software y hardware, dando lugar a los primeros intentos de cerrar el código de los programas. En esta década se crean las licencias de software propietario: hay que pagar por el derecho a uso (EULA y Shrink-Wrap).</w:t>
+        <w:t xml:space="preserve">Pasado el tiempo es en 1972 cuando el gobierno de Estados Unidos obliga a IBM a distinguir entre software y hardware, dando lugar a los primeros intentos de cerrar el código de los programas. En esta década se crean las licencias de software propietario: hay que pagar por el derecho a uso (EULA y </w:t>
+      </w:r>
+      <w:proofErr w:type="spellStart"/>
+      <w:r>
+        <w:rPr>
+          <w:lang w:val="es-ES_tradnl"/>
+        </w:rPr>
+        <w:t>Shrink-Wrap</w:t>
+      </w:r>
+      <w:proofErr w:type="spellEnd"/>
+      <w:r>
+        <w:rPr>
+          <w:lang w:val="es-ES_tradnl"/>
+        </w:rPr>
+        <w:t>).</w:t>
       </w:r>
     </w:p>
     <w:p>
@@ -3395,7 +3646,6 @@
         <w:rPr>
           <w:lang w:val="es-ES_tradnl"/>
         </w:rPr>
-        <w:lastRenderedPageBreak/>
         <w:tab/>
       </w:r>
       <w:r>
@@ -3452,7 +3702,21 @@
         <w:rPr>
           <w:lang w:val="es-ES_tradnl"/>
         </w:rPr>
-        <w:t xml:space="preserve"> (Demo FIFA 26, Babylon, etc.): Este tipo de software es más claramente visible en el mundo de los videojuegos. Se trata de una versión gratuita de un programa de pago, estas son versiones del programa original con opciones que no pueden usarse o con ciertas limitaciones que su versión de pago carece. Estas versiones se pueden copiar y distribuir como se quiera. </w:t>
+        <w:t xml:space="preserve"> (Demo FIFA 26, </w:t>
+      </w:r>
+      <w:proofErr w:type="spellStart"/>
+      <w:r>
+        <w:rPr>
+          <w:lang w:val="es-ES_tradnl"/>
+        </w:rPr>
+        <w:t>Babylon</w:t>
+      </w:r>
+      <w:proofErr w:type="spellEnd"/>
+      <w:r>
+        <w:rPr>
+          <w:lang w:val="es-ES_tradnl"/>
+        </w:rPr>
+        <w:t xml:space="preserve">, etc.): Este tipo de software es más claramente visible en el mundo de los videojuegos. Se trata de una versión gratuita de un programa de pago, estas son versiones del programa original con opciones que no pueden usarse o con ciertas limitaciones que su versión de pago carece. Estas versiones se pueden copiar y distribuir como se quiera. </w:t>
       </w:r>
     </w:p>
     <w:p>
@@ -3491,6 +3755,7 @@
           <w:lang w:val="es-ES_tradnl"/>
         </w:rPr>
       </w:pPr>
+      <w:proofErr w:type="spellStart"/>
       <w:r>
         <w:rPr>
           <w:b/>
@@ -3498,11 +3763,40 @@
         </w:rPr>
         <w:t>Freeware</w:t>
       </w:r>
-      <w:r>
-        <w:rPr>
-          <w:lang w:val="es-ES_tradnl"/>
-        </w:rPr>
-        <w:t xml:space="preserve"> (CCleaner, FileZilla, etc.): Este software es gratuito y su distribución es libre, la única limitación en el sistema de distribución es que siempre debe ser gratuito, pero su código sigue siendo una restricción.</w:t>
+      <w:proofErr w:type="spellEnd"/>
+      <w:r>
+        <w:rPr>
+          <w:lang w:val="es-ES_tradnl"/>
+        </w:rPr>
+        <w:t xml:space="preserve"> (</w:t>
+      </w:r>
+      <w:proofErr w:type="spellStart"/>
+      <w:r>
+        <w:rPr>
+          <w:lang w:val="es-ES_tradnl"/>
+        </w:rPr>
+        <w:t>CCleaner</w:t>
+      </w:r>
+      <w:proofErr w:type="spellEnd"/>
+      <w:r>
+        <w:rPr>
+          <w:lang w:val="es-ES_tradnl"/>
+        </w:rPr>
+        <w:t xml:space="preserve">, </w:t>
+      </w:r>
+      <w:proofErr w:type="spellStart"/>
+      <w:r>
+        <w:rPr>
+          <w:lang w:val="es-ES_tradnl"/>
+        </w:rPr>
+        <w:t>FileZilla</w:t>
+      </w:r>
+      <w:proofErr w:type="spellEnd"/>
+      <w:r>
+        <w:rPr>
+          <w:lang w:val="es-ES_tradnl"/>
+        </w:rPr>
+        <w:t>, etc.): Este software es gratuito y su distribución es libre, la única limitación en el sistema de distribución es que siempre debe ser gratuito, pero su código sigue siendo una restricción.</w:t>
       </w:r>
     </w:p>
     <w:p>
@@ -3789,7 +4083,6 @@
         <w:rPr>
           <w:lang w:val="es-ES_tradnl"/>
         </w:rPr>
-        <w:lastRenderedPageBreak/>
         <w:tab/>
       </w:r>
       <w:r>
@@ -4196,11 +4489,19 @@
           <w:lang w:val="es-ES_tradnl"/>
         </w:rPr>
       </w:pPr>
-      <w:r>
-        <w:rPr>
-          <w:lang w:val="es-ES_tradnl"/>
-        </w:rPr>
-        <w:t xml:space="preserve">Authorstream: </w:t>
+      <w:proofErr w:type="spellStart"/>
+      <w:r>
+        <w:rPr>
+          <w:lang w:val="es-ES_tradnl"/>
+        </w:rPr>
+        <w:t>Authorstream</w:t>
+      </w:r>
+      <w:proofErr w:type="spellEnd"/>
+      <w:r>
+        <w:rPr>
+          <w:lang w:val="es-ES_tradnl"/>
+        </w:rPr>
+        <w:t xml:space="preserve">: </w:t>
       </w:r>
       <w:hyperlink r:id="rId12" w:history="1">
         <w:r>
@@ -4228,7 +4529,6 @@
         <w:rPr>
           <w:lang w:val="es-ES_tradnl"/>
         </w:rPr>
-        <w:lastRenderedPageBreak/>
         <w:t xml:space="preserve">COBDC: </w:t>
       </w:r>
       <w:hyperlink r:id="rId13" w:history="1">
@@ -4281,19 +4581,13 @@
           <w:lang w:val="es-ES_tradnl"/>
         </w:rPr>
       </w:pPr>
-      <w:r>
-        <w:rPr>
-          <w:lang w:val="es-ES_tradnl"/>
-        </w:rPr>
-        <w:t xml:space="preserve">Biblioteca de la Universidad de Alicante: </w:t>
-      </w:r>
       <w:hyperlink r:id="rId15" w:history="1">
         <w:r>
           <w:rPr>
             <w:rStyle w:val="Hipervnculo"/>
             <w:lang w:val="es-ES_tradnl"/>
           </w:rPr>
-          <w:t>https://biblioteca.ua.es/es/propiedad-intelectual/</w:t>
+          <w:t>http://www.mecd.gob.es/cultura-mecd/areas-cultura/propiedadintelectual/registro-de-la-propiedad-intelectual.html</w:t>
         </w:r>
       </w:hyperlink>
       <w:r>
@@ -4313,14 +4607,42 @@
         <w:rPr>
           <w:lang w:val="es-ES_tradnl"/>
         </w:rPr>
-        <w:t xml:space="preserve">Noticias Jurídicas: </w:t>
-      </w:r>
-      <w:hyperlink r:id="rId16" w:anchor="l1t7" w:history="1">
+        <w:t xml:space="preserve">Biblioteca de la Universidad de Alicante: </w:t>
+      </w:r>
+      <w:hyperlink r:id="rId16" w:history="1">
         <w:r>
           <w:rPr>
             <w:rStyle w:val="Hipervnculo"/>
             <w:lang w:val="es-ES_tradnl"/>
           </w:rPr>
+          <w:t>https://biblioteca.ua.es/es/propiedad-intelectual/</w:t>
+        </w:r>
+      </w:hyperlink>
+      <w:r>
+        <w:rPr>
+          <w:lang w:val="es-ES_tradnl"/>
+        </w:rPr>
+        <w:t xml:space="preserve"> </w:t>
+      </w:r>
+    </w:p>
+    <w:p>
+      <w:pPr>
+        <w:rPr>
+          <w:lang w:val="es-ES_tradnl"/>
+        </w:rPr>
+      </w:pPr>
+      <w:r>
+        <w:rPr>
+          <w:lang w:val="es-ES_tradnl"/>
+        </w:rPr>
+        <w:t xml:space="preserve">Noticias Jurídicas: </w:t>
+      </w:r>
+      <w:hyperlink r:id="rId17" w:anchor="l1t7" w:history="1">
+        <w:r>
+          <w:rPr>
+            <w:rStyle w:val="Hipervnculo"/>
+            <w:lang w:val="es-ES_tradnl"/>
+          </w:rPr>
           <w:t>http://noticias.juridicas.com/base_datos/Admin/rdleg1-1996.l1t7.html#l1t7</w:t>
         </w:r>
       </w:hyperlink>
@@ -4332,10 +4654,15 @@
       </w:r>
     </w:p>
     <w:p>
-      <w:r>
-        <w:t xml:space="preserve">Eveliux : </w:t>
-      </w:r>
-      <w:hyperlink r:id="rId17" w:history="1">
+      <w:proofErr w:type="spellStart"/>
+      <w:r>
+        <w:t>Eveliux</w:t>
+      </w:r>
+      <w:proofErr w:type="spellEnd"/>
+      <w:r>
+        <w:t xml:space="preserve"> : </w:t>
+      </w:r>
+      <w:hyperlink r:id="rId18" w:history="1">
         <w:r>
           <w:rPr>
             <w:rStyle w:val="Hipervnculo"/>
@@ -4354,49 +4681,25 @@
       <w:r>
         <w:t xml:space="preserve"> </w:t>
       </w:r>
-      <w:hyperlink r:id="rId18" w:history="1">
+      <w:hyperlink r:id="rId19" w:history="1">
         <w:r>
           <w:rPr>
             <w:rStyle w:val="Hipervnculo"/>
           </w:rPr>
-          <w:t>https://www.g</w:t>
-        </w:r>
+          <w:t>https://www.gnu.org</w:t>
+        </w:r>
+      </w:hyperlink>
+      <w:r>
+        <w:t xml:space="preserve"> </w:t>
+      </w:r>
+    </w:p>
+    <w:p>
+      <w:hyperlink r:id="rId20" w:history="1">
         <w:r>
           <w:rPr>
             <w:rStyle w:val="Hipervnculo"/>
           </w:rPr>
-          <w:t>n</w:t>
-        </w:r>
-        <w:r>
-          <w:rPr>
-            <w:rStyle w:val="Hipervnculo"/>
-          </w:rPr>
-          <w:t>u.org</w:t>
-        </w:r>
-      </w:hyperlink>
-      <w:r>
-        <w:t xml:space="preserve"> </w:t>
-      </w:r>
-    </w:p>
-    <w:p>
-      <w:hyperlink r:id="rId19" w:history="1">
-        <w:r>
-          <w:rPr>
-            <w:rStyle w:val="Hipervnculo"/>
-          </w:rPr>
-          <w:t>https://www.gnu</w:t>
-        </w:r>
-        <w:r>
-          <w:rPr>
-            <w:rStyle w:val="Hipervnculo"/>
-          </w:rPr>
-          <w:t>.</w:t>
-        </w:r>
-        <w:r>
-          <w:rPr>
-            <w:rStyle w:val="Hipervnculo"/>
-          </w:rPr>
-          <w:t>org/philosophy/categories.es.html</w:t>
+          <w:t>https://www.gnu.org/philosophy/categories.es.html</w:t>
         </w:r>
       </w:hyperlink>
       <w:r>
@@ -6562,7 +6865,7 @@
 </file>
 
 <file path=customXml/itemProps1.xml><?xml version="1.0" encoding="utf-8"?>
-<ds:datastoreItem xmlns:ds="http://schemas.openxmlformats.org/officeDocument/2006/customXml" ds:itemID="{FBD5CAB1-AF7A-404A-95E0-54F78E375BC2}">
+<ds:datastoreItem xmlns:ds="http://schemas.openxmlformats.org/officeDocument/2006/customXml" ds:itemID="{C0943DC7-BE3F-4345-9294-91890A541624}">
   <ds:schemaRefs>
     <ds:schemaRef ds:uri="http://schemas.openxmlformats.org/officeDocument/2006/bibliography"/>
   </ds:schemaRefs>

</xml_diff>